<commit_message>
explicacion diseño y introduccion
</commit_message>
<xml_diff>
--- a/PROYECTO-MP4-5-UF3_NataliaSoria-NataliaGarcia (1).docx
+++ b/PROYECTO-MP4-5-UF3_NataliaSoria-NataliaGarcia (1).docx
@@ -1,8 +1,7 @@
 
 <file path=word/document.xml><?xml version="1.0" encoding="utf-8"?>
-<w:document xmlns:wpc="http://schemas.microsoft.com/office/word/2010/wordprocessingCanvas" xmlns:cx="http://schemas.microsoft.com/office/drawing/2014/chartex" xmlns:cx1="http://schemas.microsoft.com/office/drawing/2015/9/8/chartex" xmlns:cx2="http://schemas.microsoft.com/office/drawing/2015/10/21/chartex" xmlns:cx3="http://schemas.microsoft.com/office/drawing/2016/5/9/chartex" xmlns:cx4="http://schemas.microsoft.com/office/drawing/2016/5/10/chartex" xmlns:cx5="http://schemas.microsoft.com/office/drawing/2016/5/11/chartex" xmlns:cx6="http://schemas.microsoft.com/office/drawing/2016/5/12/chartex" xmlns:cx7="http://schemas.microsoft.com/office/drawing/2016/5/13/chartex" xmlns:cx8="http://schemas.microsoft.com/office/drawing/2016/5/14/chartex" xmlns:mc="http://schemas.openxmlformats.org/markup-compatibility/2006" xmlns:aink="http://schemas.microsoft.com/office/drawing/2016/ink" xmlns:am3d="http://schemas.microsoft.com/office/drawing/2017/model3d" xmlns:o="urn:schemas-microsoft-com:office:office" xmlns:oel="http://schemas.microsoft.com/office/2019/extlst" xmlns:r="http://schemas.openxmlformats.org/officeDocument/2006/relationships" xmlns:m="http://schemas.openxmlformats.org/officeDocument/2006/math" xmlns:v="urn:schemas-microsoft-com:vml" xmlns:wp14="http://schemas.microsoft.com/office/word/2010/wordprocessingDrawing" xmlns:wp="http://schemas.openxmlformats.org/drawingml/2006/wordprocessingDrawing" xmlns:w10="urn:schemas-microsoft-com:office:word" xmlns:w="http://schemas.openxmlformats.org/wordprocessingml/2006/main" xmlns:w14="http://schemas.microsoft.com/office/word/2010/wordml" xmlns:w15="http://schemas.microsoft.com/office/word/2012/wordml" xmlns:w16cex="http://schemas.microsoft.com/office/word/2018/wordml/cex" xmlns:w16cid="http://schemas.microsoft.com/office/word/2016/wordml/cid" xmlns:w16="http://schemas.microsoft.com/office/word/2018/wordml" xmlns:w16du="http://schemas.microsoft.com/office/word/2023/wordml/word16du" xmlns:w16sdtdh="http://schemas.microsoft.com/office/word/2020/wordml/sdtdatahash" xmlns:w16se="http://schemas.microsoft.com/office/word/2015/wordml/symex" xmlns:wpg="http://schemas.microsoft.com/office/word/2010/wordprocessingGroup" xmlns:wpi="http://schemas.microsoft.com/office/word/2010/wordprocessingInk" xmlns:wne="http://schemas.microsoft.com/office/word/2006/wordml" xmlns:wps="http://schemas.microsoft.com/office/word/2010/wordprocessingShape" xmlns:a="http://schemas.openxmlformats.org/drawingml/2006/main" xmlns:pic="http://schemas.openxmlformats.org/drawingml/2006/picture" xmlns:a14="http://schemas.microsoft.com/office/drawing/2010/main" mc:Ignorable="w14 w15 w16se w16cid w16 w16cex w16sdtdh w16du wp14">
+<w:document xmlns:wpc="http://schemas.microsoft.com/office/word/2010/wordprocessingCanvas" xmlns:cx="http://schemas.microsoft.com/office/drawing/2014/chartex" xmlns:cx1="http://schemas.microsoft.com/office/drawing/2015/9/8/chartex" xmlns:cx2="http://schemas.microsoft.com/office/drawing/2015/10/21/chartex" xmlns:cx3="http://schemas.microsoft.com/office/drawing/2016/5/9/chartex" xmlns:cx4="http://schemas.microsoft.com/office/drawing/2016/5/10/chartex" xmlns:cx5="http://schemas.microsoft.com/office/drawing/2016/5/11/chartex" xmlns:cx6="http://schemas.microsoft.com/office/drawing/2016/5/12/chartex" xmlns:cx7="http://schemas.microsoft.com/office/drawing/2016/5/13/chartex" xmlns:cx8="http://schemas.microsoft.com/office/drawing/2016/5/14/chartex" xmlns:mc="http://schemas.openxmlformats.org/markup-compatibility/2006" xmlns:aink="http://schemas.microsoft.com/office/drawing/2016/ink" xmlns:am3d="http://schemas.microsoft.com/office/drawing/2017/model3d" xmlns:o="urn:schemas-microsoft-com:office:office" xmlns:oel="http://schemas.microsoft.com/office/2019/extlst" xmlns:r="http://schemas.openxmlformats.org/officeDocument/2006/relationships" xmlns:m="http://schemas.openxmlformats.org/officeDocument/2006/math" xmlns:v="urn:schemas-microsoft-com:vml" xmlns:wp14="http://schemas.microsoft.com/office/word/2010/wordprocessingDrawing" xmlns:wp="http://schemas.openxmlformats.org/drawingml/2006/wordprocessingDrawing" xmlns:w10="urn:schemas-microsoft-com:office:word" xmlns:w="http://schemas.openxmlformats.org/wordprocessingml/2006/main" xmlns:w14="http://schemas.microsoft.com/office/word/2010/wordml" xmlns:w15="http://schemas.microsoft.com/office/word/2012/wordml" xmlns:w16cex="http://schemas.microsoft.com/office/word/2018/wordml/cex" xmlns:w16cid="http://schemas.microsoft.com/office/word/2016/wordml/cid" xmlns:w16="http://schemas.microsoft.com/office/word/2018/wordml" xmlns:w16du="http://schemas.microsoft.com/office/word/2023/wordml/word16du" xmlns:w16sdtdh="http://schemas.microsoft.com/office/word/2020/wordml/sdtdatahash" xmlns:w16se="http://schemas.microsoft.com/office/word/2015/wordml/symex" xmlns:wpg="http://schemas.microsoft.com/office/word/2010/wordprocessingGroup" xmlns:wpi="http://schemas.microsoft.com/office/word/2010/wordprocessingInk" xmlns:wne="http://schemas.microsoft.com/office/word/2006/wordml" xmlns:wps="http://schemas.microsoft.com/office/word/2010/wordprocessingShape" mc:Ignorable="w14 w15 w16se w16cid w16 w16cex w16sdtdh w16du wp14">
   <w:body>
-    <w:p/>
     <w:p>
       <w:r>
         <w:rPr>
@@ -11,13 +10,13 @@
         <mc:AlternateContent>
           <mc:Choice Requires="wps">
             <w:drawing>
-              <wp:anchor distT="0" distB="0" distL="114300" distR="114300" simplePos="0" relativeHeight="251664384" behindDoc="0" locked="0" layoutInCell="1" allowOverlap="1" wp14:anchorId="6EE6C8BB" wp14:editId="4E7AAC01">
+              <wp:anchor distT="0" distB="0" distL="114300" distR="114300" simplePos="0" relativeHeight="251664384" behindDoc="0" locked="0" layoutInCell="1" allowOverlap="1" wp14:anchorId="6EE6C8BB" wp14:editId="4DF9A61D">
                 <wp:simplePos x="0" y="0"/>
                 <wp:positionH relativeFrom="page">
                   <wp:align>left</wp:align>
                 </wp:positionH>
                 <wp:positionV relativeFrom="paragraph">
-                  <wp:posOffset>327123</wp:posOffset>
+                  <wp:posOffset>176407</wp:posOffset>
                 </wp:positionV>
                 <wp:extent cx="7520305" cy="1043189"/>
                 <wp:effectExtent l="0" t="0" r="0" b="5080"/>
@@ -162,12 +161,11 @@
           </mc:Choice>
           <mc:Fallback>
             <w:pict>
-              <v:shapetype id="_x0000_t202" coordsize="21600,21600" o:spt="202" path="m,l,21600r21600,l21600,xe" w14:anchorId="6EE6C8BB">
+              <v:shapetype w14:anchorId="6EE6C8BB" id="_x0000_t202" coordsize="21600,21600" o:spt="202" path="m,l,21600r21600,l21600,xe">
                 <v:stroke joinstyle="miter"/>
                 <v:path gradientshapeok="t" o:connecttype="rect"/>
               </v:shapetype>
-              <v:shape id="Cuadro de texto 1" style="position:absolute;margin-left:0;margin-top:25.75pt;width:592.15pt;height:82.15pt;z-index:251664384;visibility:visible;mso-wrap-style:square;mso-width-percent:0;mso-height-percent:0;mso-wrap-distance-left:9pt;mso-wrap-distance-top:0;mso-wrap-distance-right:9pt;mso-wrap-distance-bottom:0;mso-position-horizontal:left;mso-position-horizontal-relative:page;mso-position-vertical:absolute;mso-position-vertical-relative:text;mso-width-percent:0;mso-height-percent:0;mso-width-relative:margin;mso-height-relative:margin;v-text-anchor:top" o:spid="_x0000_s1026" filled="f" stroked="f" type="#_x0000_t202" o:gfxdata="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">
-                <v:fill o:detectmouseclick="t"/>
+              <v:shape id="Cuadro de texto 1" o:spid="_x0000_s1026" type="#_x0000_t202" style="position:absolute;margin-left:0;margin-top:13.9pt;width:592.15pt;height:82.15pt;z-index:251664384;visibility:visible;mso-wrap-style:square;mso-width-percent:0;mso-height-percent:0;mso-wrap-distance-left:9pt;mso-wrap-distance-top:0;mso-wrap-distance-right:9pt;mso-wrap-distance-bottom:0;mso-position-horizontal:left;mso-position-horizontal-relative:page;mso-position-vertical:absolute;mso-position-vertical-relative:text;mso-width-percent:0;mso-height-percent:0;mso-width-relative:margin;mso-height-relative:margin;v-text-anchor:top" o:gfxdata="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" filled="f" stroked="f">
                 <v:textbox>
                   <w:txbxContent>
                     <w:p>
@@ -275,20 +273,18 @@
           </mc:Fallback>
         </mc:AlternateContent>
       </w:r>
-    </w:p>
-    <w:p>
       <w:r>
         <w:rPr>
           <w:noProof/>
         </w:rPr>
         <w:drawing>
-          <wp:anchor distT="0" distB="0" distL="114300" distR="114300" simplePos="0" relativeHeight="251658240" behindDoc="1" locked="0" layoutInCell="1" allowOverlap="1" wp14:anchorId="448A8F74" wp14:editId="7F106025">
+          <wp:anchor distT="0" distB="0" distL="114300" distR="114300" simplePos="0" relativeHeight="251658240" behindDoc="1" locked="0" layoutInCell="1" allowOverlap="1" wp14:anchorId="448A8F74" wp14:editId="5BB77247">
             <wp:simplePos x="0" y="0"/>
             <wp:positionH relativeFrom="margin">
-              <wp:align>center</wp:align>
+              <wp:posOffset>-1508904</wp:posOffset>
             </wp:positionH>
             <wp:positionV relativeFrom="paragraph">
-              <wp:posOffset>257141</wp:posOffset>
+              <wp:posOffset>168910</wp:posOffset>
             </wp:positionV>
             <wp:extent cx="8757051" cy="6562119"/>
             <wp:effectExtent l="106680" t="0" r="93980" b="0"/>
@@ -351,6 +347,7 @@
     <w:p/>
     <w:p/>
     <w:p/>
+    <w:p/>
     <w:p>
       <w:r>
         <w:rPr>
@@ -359,13 +356,13 @@
         <mc:AlternateContent>
           <mc:Choice Requires="wps">
             <w:drawing>
-              <wp:anchor distT="0" distB="0" distL="114300" distR="114300" simplePos="0" relativeHeight="251662336" behindDoc="0" locked="0" layoutInCell="1" allowOverlap="1" wp14:anchorId="48D2D4F8" wp14:editId="20FF40AD">
+              <wp:anchor distT="0" distB="0" distL="114300" distR="114300" simplePos="0" relativeHeight="251662336" behindDoc="0" locked="0" layoutInCell="1" allowOverlap="1" wp14:anchorId="48D2D4F8" wp14:editId="0D6B7EFF">
                 <wp:simplePos x="0" y="0"/>
                 <wp:positionH relativeFrom="page">
-                  <wp:posOffset>76835</wp:posOffset>
+                  <wp:posOffset>91583</wp:posOffset>
                 </wp:positionH>
                 <wp:positionV relativeFrom="paragraph">
-                  <wp:posOffset>175895</wp:posOffset>
+                  <wp:posOffset>212541</wp:posOffset>
                 </wp:positionV>
                 <wp:extent cx="7533640" cy="914400"/>
                 <wp:effectExtent l="0" t="0" r="0" b="0"/>
@@ -485,8 +482,7 @@
           </mc:Choice>
           <mc:Fallback>
             <w:pict>
-              <v:shape id="_x0000_s1027" style="position:absolute;margin-left:6.05pt;margin-top:13.85pt;width:593.2pt;height:1in;z-index:251662336;visibility:visible;mso-wrap-style:square;mso-width-percent:0;mso-height-percent:0;mso-wrap-distance-left:9pt;mso-wrap-distance-top:0;mso-wrap-distance-right:9pt;mso-wrap-distance-bottom:0;mso-position-horizontal:absolute;mso-position-horizontal-relative:page;mso-position-vertical:absolute;mso-position-vertical-relative:text;mso-width-percent:0;mso-height-percent:0;mso-width-relative:margin;mso-height-relative:margin;v-text-anchor:top" filled="f" stroked="f" type="#_x0000_t202" o:gfxdata="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" w14:anchorId="48D2D4F8">
-                <v:fill o:detectmouseclick="t"/>
+              <v:shape w14:anchorId="48D2D4F8" id="_x0000_s1027" type="#_x0000_t202" style="position:absolute;margin-left:7.2pt;margin-top:16.75pt;width:593.2pt;height:1in;z-index:251662336;visibility:visible;mso-wrap-style:square;mso-width-percent:0;mso-height-percent:0;mso-wrap-distance-left:9pt;mso-wrap-distance-top:0;mso-wrap-distance-right:9pt;mso-wrap-distance-bottom:0;mso-position-horizontal:absolute;mso-position-horizontal-relative:page;mso-position-vertical:absolute;mso-position-vertical-relative:text;mso-width-percent:0;mso-height-percent:0;mso-width-relative:margin;mso-height-relative:margin;v-text-anchor:top" o:gfxdata="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" filled="f" stroked="f">
                 <v:textbox>
                   <w:txbxContent>
                     <w:p>
@@ -570,6 +566,7 @@
         </mc:AlternateContent>
       </w:r>
     </w:p>
+    <w:p/>
     <w:p>
       <w:pPr>
         <w:tabs>
@@ -633,20 +630,18 @@
     <w:p/>
     <w:p/>
     <w:p/>
-    <w:p/>
-    <w:p/>
     <w:p>
       <w:pPr>
         <w:jc w:val="right"/>
         <w:rPr>
-          <w:rFonts w:hint="cs" w:ascii="Aharoni" w:hAnsi="Aharoni" w:cs="Aharoni"/>
+          <w:rFonts w:ascii="Aharoni" w:hAnsi="Aharoni" w:cs="Aharoni"/>
           <w:b/>
           <w:bCs/>
         </w:rPr>
       </w:pPr>
       <w:r>
         <w:rPr>
-          <w:rFonts w:hint="cs" w:ascii="Aharoni" w:hAnsi="Aharoni" w:cs="Aharoni"/>
+          <w:rFonts w:ascii="Aharoni" w:hAnsi="Aharoni" w:cs="Aharoni" w:hint="cs"/>
           <w:b/>
           <w:bCs/>
         </w:rPr>
@@ -657,14 +652,14 @@
       <w:pPr>
         <w:jc w:val="right"/>
         <w:rPr>
-          <w:rFonts w:hint="cs" w:ascii="Aharoni" w:hAnsi="Aharoni" w:cs="Aharoni"/>
+          <w:rFonts w:ascii="Aharoni" w:hAnsi="Aharoni" w:cs="Aharoni"/>
           <w:b/>
           <w:bCs/>
         </w:rPr>
       </w:pPr>
       <w:r>
         <w:rPr>
-          <w:rFonts w:hint="cs" w:ascii="Aharoni" w:hAnsi="Aharoni" w:cs="Aharoni"/>
+          <w:rFonts w:ascii="Aharoni" w:hAnsi="Aharoni" w:cs="Aharoni" w:hint="cs"/>
           <w:b/>
           <w:bCs/>
         </w:rPr>
@@ -743,25 +738,23 @@
           <w:sz w:val="32"/>
           <w:szCs w:val="32"/>
         </w:rPr>
-        <w:t>INTRODUCCIÓN………………………………………</w:t>
-      </w:r>
-      <w:proofErr w:type="gramStart"/>
+        <w:t>INTRODUCCIÓN…………………………………………</w:t>
+      </w:r>
       <w:r>
         <w:rPr>
           <w:rFonts w:ascii="David Libre" w:hAnsi="David Libre" w:cs="David Libre"/>
           <w:sz w:val="32"/>
           <w:szCs w:val="32"/>
         </w:rPr>
-        <w:t>…….</w:t>
-      </w:r>
-      <w:proofErr w:type="gramEnd"/>
+        <w:t>…………</w:t>
+      </w:r>
       <w:r>
         <w:rPr>
           <w:rFonts w:ascii="David Libre" w:hAnsi="David Libre" w:cs="David Libre"/>
           <w:sz w:val="32"/>
           <w:szCs w:val="32"/>
         </w:rPr>
-        <w:t>.pag.2</w:t>
+        <w:t>…..pag.2</w:t>
       </w:r>
     </w:p>
     <w:p>
@@ -781,95 +774,89 @@
         </w:rPr>
         <w:t>DISEÑO……………………………………………………………</w:t>
       </w:r>
-      <w:proofErr w:type="spellStart"/>
       <w:r>
         <w:rPr>
           <w:rFonts w:ascii="David Libre" w:hAnsi="David Libre" w:cs="David Libre"/>
           <w:sz w:val="32"/>
           <w:szCs w:val="32"/>
         </w:rPr>
-        <w:t>pag.</w:t>
-      </w:r>
-      <w:proofErr w:type="spellEnd"/>
-    </w:p>
-    <w:p>
-      <w:pPr>
-        <w:jc w:val="both"/>
+        <w:t>………</w:t>
+      </w:r>
+      <w:r>
         <w:rPr>
           <w:rFonts w:ascii="David Libre" w:hAnsi="David Libre" w:cs="David Libre"/>
           <w:sz w:val="32"/>
           <w:szCs w:val="32"/>
         </w:rPr>
-      </w:pPr>
+        <w:t>pag.</w:t>
+      </w:r>
       <w:r>
         <w:rPr>
           <w:rFonts w:ascii="David Libre" w:hAnsi="David Libre" w:cs="David Libre"/>
           <w:sz w:val="32"/>
           <w:szCs w:val="32"/>
         </w:rPr>
-        <w:t>DESARROLLO APLICACIÓN………………………………</w:t>
-      </w:r>
-      <w:proofErr w:type="gramStart"/>
-      <w:r>
+        <w:t>3</w:t>
+      </w:r>
+    </w:p>
+    <w:p>
+      <w:pPr>
+        <w:jc w:val="both"/>
         <w:rPr>
           <w:rFonts w:ascii="David Libre" w:hAnsi="David Libre" w:cs="David Libre"/>
           <w:sz w:val="32"/>
           <w:szCs w:val="32"/>
         </w:rPr>
-        <w:t>…….</w:t>
-      </w:r>
-      <w:proofErr w:type="gramEnd"/>
+      </w:pPr>
       <w:r>
         <w:rPr>
           <w:rFonts w:ascii="David Libre" w:hAnsi="David Libre" w:cs="David Libre"/>
           <w:sz w:val="32"/>
           <w:szCs w:val="32"/>
         </w:rPr>
-        <w:t>.</w:t>
-      </w:r>
-      <w:proofErr w:type="spellStart"/>
+        <w:t>DESARROLLO APLICACIÓN……………………………………</w:t>
+      </w:r>
       <w:r>
         <w:rPr>
           <w:rFonts w:ascii="David Libre" w:hAnsi="David Libre" w:cs="David Libre"/>
           <w:sz w:val="32"/>
           <w:szCs w:val="32"/>
         </w:rPr>
-        <w:t>pag.</w:t>
-      </w:r>
-      <w:proofErr w:type="spellEnd"/>
-    </w:p>
-    <w:p>
-      <w:pPr>
-        <w:jc w:val="both"/>
+        <w:t>……</w:t>
+      </w:r>
+      <w:r>
         <w:rPr>
           <w:rFonts w:ascii="David Libre" w:hAnsi="David Libre" w:cs="David Libre"/>
           <w:sz w:val="32"/>
           <w:szCs w:val="32"/>
         </w:rPr>
-      </w:pPr>
+        <w:t>.pag.</w:t>
+      </w:r>
       <w:r>
         <w:rPr>
           <w:rFonts w:ascii="David Libre" w:hAnsi="David Libre" w:cs="David Libre"/>
           <w:sz w:val="32"/>
           <w:szCs w:val="32"/>
         </w:rPr>
-        <w:t>SUGERENCIAS</w:t>
-      </w:r>
-      <w:r>
+        <w:t>5</w:t>
+      </w:r>
+    </w:p>
+    <w:p>
+      <w:pPr>
+        <w:jc w:val="both"/>
         <w:rPr>
           <w:rFonts w:ascii="David Libre" w:hAnsi="David Libre" w:cs="David Libre"/>
           <w:sz w:val="32"/>
           <w:szCs w:val="32"/>
         </w:rPr>
-        <w:t xml:space="preserve"> </w:t>
-      </w:r>
+      </w:pPr>
       <w:r>
         <w:rPr>
           <w:rFonts w:ascii="David Libre" w:hAnsi="David Libre" w:cs="David Libre"/>
           <w:sz w:val="32"/>
           <w:szCs w:val="32"/>
         </w:rPr>
-        <w:t>DE MEJORAS……………………………</w:t>
+        <w:t>SUGERENCIAS</w:t>
       </w:r>
       <w:r>
         <w:rPr>
@@ -877,7 +864,7 @@
           <w:sz w:val="32"/>
           <w:szCs w:val="32"/>
         </w:rPr>
-        <w:t>…….</w:t>
+        <w:t xml:space="preserve"> </w:t>
       </w:r>
       <w:r>
         <w:rPr>
@@ -885,33 +872,43 @@
           <w:sz w:val="32"/>
           <w:szCs w:val="32"/>
         </w:rPr>
-        <w:t>pag.</w:t>
-      </w:r>
-    </w:p>
-    <w:p>
-      <w:pPr>
-        <w:jc w:val="both"/>
+        <w:t>DE MEJORAS………………………………….</w:t>
+      </w:r>
+      <w:proofErr w:type="spellStart"/>
+      <w:r>
         <w:rPr>
           <w:rFonts w:ascii="David Libre" w:hAnsi="David Libre" w:cs="David Libre"/>
           <w:sz w:val="32"/>
           <w:szCs w:val="32"/>
         </w:rPr>
-      </w:pPr>
-      <w:r>
+        <w:t>pag.</w:t>
+      </w:r>
+      <w:proofErr w:type="spellEnd"/>
+    </w:p>
+    <w:p>
+      <w:pPr>
+        <w:jc w:val="both"/>
         <w:rPr>
           <w:rFonts w:ascii="David Libre" w:hAnsi="David Libre" w:cs="David Libre"/>
           <w:sz w:val="32"/>
           <w:szCs w:val="32"/>
         </w:rPr>
-        <w:t>FUENTES…………………………………………………………</w:t>
-      </w:r>
-      <w:proofErr w:type="spellStart"/>
+      </w:pPr>
       <w:r>
         <w:rPr>
           <w:rFonts w:ascii="David Libre" w:hAnsi="David Libre" w:cs="David Libre"/>
           <w:sz w:val="32"/>
           <w:szCs w:val="32"/>
         </w:rPr>
+        <w:t>FUENTES…………………………………………………………</w:t>
+      </w:r>
+      <w:proofErr w:type="spellStart"/>
+      <w:r>
+        <w:rPr>
+          <w:rFonts w:ascii="David Libre" w:hAnsi="David Libre" w:cs="David Libre"/>
+          <w:sz w:val="32"/>
+          <w:szCs w:val="32"/>
+        </w:rPr>
         <w:t>pag.</w:t>
       </w:r>
       <w:proofErr w:type="spellEnd"/>
@@ -920,7 +917,7 @@
       <w:pPr>
         <w:jc w:val="both"/>
         <w:rPr>
-          <w:rFonts w:hint="cs" w:ascii="Aharoni" w:hAnsi="Aharoni" w:cs="Aharoni"/>
+          <w:rFonts w:ascii="Aharoni" w:hAnsi="Aharoni" w:cs="Aharoni"/>
         </w:rPr>
       </w:pPr>
     </w:p>
@@ -987,39 +984,56 @@
           <w:rFonts w:ascii="David Libre" w:hAnsi="David Libre" w:cs="David Libre"/>
         </w:rPr>
       </w:pPr>
-    </w:p>
-    <w:p>
-      <w:pPr>
-        <w:rPr>
-          <w:rFonts w:ascii="David Libre" w:hAnsi="David Libre" w:cs="David Libre"/>
-        </w:rPr>
-      </w:pPr>
-    </w:p>
-    <w:p>
-      <w:pPr>
-        <w:rPr>
-          <w:rFonts w:ascii="David Libre" w:hAnsi="David Libre" w:cs="David Libre"/>
-        </w:rPr>
-      </w:pPr>
-    </w:p>
-    <w:p>
-      <w:pPr>
-        <w:rPr>
-          <w:rFonts w:ascii="David Libre" w:hAnsi="David Libre" w:cs="David Libre"/>
-        </w:rPr>
-      </w:pPr>
-    </w:p>
-    <w:p>
-      <w:pPr>
-        <w:rPr>
-          <w:rFonts w:ascii="David Libre" w:hAnsi="David Libre" w:cs="David Libre"/>
-        </w:rPr>
-      </w:pPr>
-    </w:p>
-    <w:p>
-      <w:pPr>
-        <w:rPr>
-          <w:rFonts w:ascii="David Libre" w:hAnsi="David Libre" w:cs="David Libre"/>
+      <w:r>
+        <w:rPr>
+          <w:rFonts w:ascii="David Libre" w:hAnsi="David Libre" w:cs="David Libre"/>
+        </w:rPr>
+        <w:t xml:space="preserve">Para este proyecto decidimos crear una web sobre el tiempo, donde pudieras seleccionar una capital europea y te mostrara el tiempo actual en esa ciudad. </w:t>
+      </w:r>
+      <w:r>
+        <w:rPr>
+          <w:rFonts w:ascii="David Libre" w:hAnsi="David Libre" w:cs="David Libre"/>
+        </w:rPr>
+        <w:br/>
+        <w:t xml:space="preserve">Para ello decidimos utilizar dos api, una desde la que extraeríamos la latitud y la longitud de la ciudad y una segunda api desde la que recibiéramos la información sobre el clima y temperatura en esa localidad. </w:t>
+      </w:r>
+      <w:r>
+        <w:rPr>
+          <w:rFonts w:ascii="David Libre" w:hAnsi="David Libre" w:cs="David Libre"/>
+        </w:rPr>
+        <w:br/>
+        <w:t>De esta forma un usuario</w:t>
+      </w:r>
+      <w:r>
+        <w:rPr>
+          <w:rFonts w:ascii="David Libre" w:hAnsi="David Libre" w:cs="David Libre"/>
+        </w:rPr>
+        <w:t xml:space="preserve"> </w:t>
+      </w:r>
+      <w:r>
+        <w:rPr>
+          <w:rFonts w:ascii="David Libre" w:hAnsi="David Libre" w:cs="David Libre"/>
+        </w:rPr>
+        <w:t>podría</w:t>
+      </w:r>
+      <w:r>
+        <w:rPr>
+          <w:rFonts w:ascii="David Libre" w:hAnsi="David Libre" w:cs="David Libre"/>
+        </w:rPr>
+        <w:t xml:space="preserve"> elegir un país de los que se mostrara en pantalla y así saber en tiempo real su temperatura, precipitaciones, hora de amanecer, entre otras características.</w:t>
+      </w:r>
+      <w:r>
+        <w:rPr>
+          <w:rFonts w:ascii="David Libre" w:hAnsi="David Libre" w:cs="David Libre"/>
+        </w:rPr>
+        <w:br/>
+      </w:r>
+    </w:p>
+    <w:p>
+      <w:pPr>
+        <w:rPr>
+          <w:rFonts w:ascii="David Libre" w:hAnsi="David Libre" w:cs="David Libre"/>
+          <w:noProof/>
         </w:rPr>
       </w:pPr>
     </w:p>
@@ -1108,14 +1122,8 @@
       </w:pPr>
     </w:p>
     <w:p/>
-    <w:p/>
-    <w:p/>
-    <w:p/>
-    <w:p/>
-    <w:p/>
-    <w:p>
-      <w:pPr>
-        <w:jc w:val="center"/>
+    <w:p>
+      <w:pPr>
         <w:rPr>
           <w:rFonts w:ascii="David Libre" w:hAnsi="David Libre" w:cs="David Libre"/>
           <w:sz w:val="52"/>
@@ -1126,7 +1134,6 @@
     </w:p>
     <w:p>
       <w:pPr>
-        <w:jc w:val="center"/>
         <w:rPr>
           <w:rFonts w:ascii="David Libre" w:hAnsi="David Libre" w:cs="David Libre"/>
           <w:sz w:val="56"/>
@@ -1134,13 +1141,24 @@
           <w:u w:val="single"/>
         </w:rPr>
       </w:pPr>
-      <w:r>
+    </w:p>
+    <w:p>
+      <w:pPr>
+        <w:jc w:val="center"/>
         <w:rPr>
           <w:rFonts w:ascii="David Libre" w:hAnsi="David Libre" w:cs="David Libre"/>
           <w:sz w:val="56"/>
           <w:szCs w:val="56"/>
           <w:u w:val="single"/>
         </w:rPr>
+      </w:pPr>
+      <w:r>
+        <w:rPr>
+          <w:rFonts w:ascii="David Libre" w:hAnsi="David Libre" w:cs="David Libre"/>
+          <w:sz w:val="56"/>
+          <w:szCs w:val="56"/>
+          <w:u w:val="single"/>
+        </w:rPr>
         <w:t>DISEÑO</w:t>
       </w:r>
     </w:p>
@@ -1161,391 +1179,80 @@
         <w:rPr>
           <w:rFonts w:ascii="David Libre" w:hAnsi="David Libre" w:cs="David Libre"/>
         </w:rPr>
-        <w:t xml:space="preserve">Nuestra idea como diseño fue implementar, mediante llamadas a diferentes </w:t>
-      </w:r>
-      <w:r>
-        <w:rPr>
-          <w:rFonts w:ascii="David Libre" w:hAnsi="David Libre" w:cs="David Libre"/>
-        </w:rPr>
-        <w:t>apis</w:t>
-      </w:r>
-      <w:r>
-        <w:rPr>
-          <w:rFonts w:ascii="David Libre" w:hAnsi="David Libre" w:cs="David Libre"/>
-        </w:rPr>
-        <w:t xml:space="preserve">, una </w:t>
-      </w:r>
-      <w:r>
-        <w:rPr>
-          <w:rFonts w:ascii="David Libre" w:hAnsi="David Libre" w:cs="David Libre"/>
-        </w:rPr>
-        <w:t>página</w:t>
-      </w:r>
-      <w:r>
-        <w:rPr>
-          <w:rFonts w:ascii="David Libre" w:hAnsi="David Libre" w:cs="David Libre"/>
-        </w:rPr>
-        <w:t xml:space="preserve"> que calcula</w:t>
-      </w:r>
-      <w:r>
-        <w:rPr>
-          <w:rFonts w:ascii="David Libre" w:hAnsi="David Libre" w:cs="David Libre"/>
-        </w:rPr>
-        <w:t>ra</w:t>
-      </w:r>
-      <w:r>
-        <w:rPr>
-          <w:rFonts w:ascii="David Libre" w:hAnsi="David Libre" w:cs="David Libre"/>
-        </w:rPr>
-        <w:t xml:space="preserve"> el clima en diferentes </w:t>
-      </w:r>
-      <w:r>
-        <w:rPr>
-          <w:rFonts w:ascii="David Libre" w:hAnsi="David Libre" w:cs="David Libre"/>
-        </w:rPr>
-        <w:t>países</w:t>
-      </w:r>
-      <w:r>
-        <w:rPr>
-          <w:rFonts w:ascii="David Libre" w:hAnsi="David Libre" w:cs="David Libre"/>
-        </w:rPr>
-        <w:t xml:space="preserve"> de </w:t>
-      </w:r>
-      <w:r>
-        <w:rPr>
-          <w:rFonts w:ascii="David Libre" w:hAnsi="David Libre" w:cs="David Libre"/>
-        </w:rPr>
-        <w:t>Europa</w:t>
-      </w:r>
-      <w:r>
-        <w:rPr>
-          <w:rFonts w:ascii="David Libre" w:hAnsi="David Libre" w:cs="David Libre"/>
-        </w:rPr>
-        <w:t>.</w:t>
-      </w:r>
-      <w:r>
-        <w:rPr>
-          <w:rFonts w:ascii="David Libre" w:hAnsi="David Libre" w:cs="David Libre"/>
-        </w:rPr>
-        <w:t xml:space="preserve"> Quisimos que el usuario pueda elegir un </w:t>
-      </w:r>
-      <w:r>
-        <w:rPr>
-          <w:rFonts w:ascii="David Libre" w:hAnsi="David Libre" w:cs="David Libre"/>
-        </w:rPr>
-        <w:t>país</w:t>
-      </w:r>
-      <w:r>
-        <w:rPr>
-          <w:rFonts w:ascii="David Libre" w:hAnsi="David Libre" w:cs="David Libre"/>
-        </w:rPr>
-        <w:t xml:space="preserve"> de los que se mostrara en pantalla y </w:t>
-      </w:r>
-      <w:r>
-        <w:rPr>
-          <w:rFonts w:ascii="David Libre" w:hAnsi="David Libre" w:cs="David Libre"/>
-        </w:rPr>
-        <w:t>así</w:t>
-      </w:r>
-      <w:r>
-        <w:rPr>
-          <w:rFonts w:ascii="David Libre" w:hAnsi="David Libre" w:cs="David Libre"/>
-        </w:rPr>
-        <w:t xml:space="preserve"> saber en tiempo real su </w:t>
-      </w:r>
-      <w:r>
-        <w:rPr>
-          <w:rFonts w:ascii="David Libre" w:hAnsi="David Libre" w:cs="David Libre"/>
-        </w:rPr>
-        <w:t xml:space="preserve">temperatura, precipitaciones, hora de amanecer, entre otras </w:t>
-      </w:r>
-      <w:r>
-        <w:rPr>
-          <w:rFonts w:ascii="David Libre" w:hAnsi="David Libre" w:cs="David Libre"/>
-        </w:rPr>
-        <w:t>características</w:t>
-      </w:r>
-      <w:r>
-        <w:rPr>
-          <w:rFonts w:ascii="David Libre" w:hAnsi="David Libre" w:cs="David Libre"/>
-        </w:rPr>
-        <w:t>.</w:t>
-      </w:r>
-    </w:p>
-    <w:p>
-      <w:pPr>
-        <w:pStyle w:val="Normal"/>
-        <w:rPr>
-          <w:rFonts w:ascii="David Libre" w:hAnsi="David Libre" w:cs="David Libre"/>
-        </w:rPr>
-      </w:pPr>
-      <w:r>
-        <w:rPr>
-          <w:rFonts w:ascii="David Libre" w:hAnsi="David Libre" w:cs="David Libre"/>
-        </w:rPr>
-        <w:t xml:space="preserve">Por lo </w:t>
-      </w:r>
-      <w:r>
-        <w:rPr>
-          <w:rFonts w:ascii="David Libre" w:hAnsi="David Libre" w:cs="David Libre"/>
-        </w:rPr>
-        <w:t>tanto,</w:t>
-      </w:r>
-      <w:r>
-        <w:rPr>
-          <w:rFonts w:ascii="David Libre" w:hAnsi="David Libre" w:cs="David Libre"/>
-        </w:rPr>
-        <w:t xml:space="preserve"> en la </w:t>
-      </w:r>
-      <w:r>
-        <w:rPr>
-          <w:rFonts w:ascii="David Libre" w:hAnsi="David Libre" w:cs="David Libre"/>
-        </w:rPr>
-        <w:t>primera página</w:t>
-      </w:r>
-      <w:r>
-        <w:rPr>
-          <w:rFonts w:ascii="David Libre" w:hAnsi="David Libre" w:cs="David Libre"/>
-        </w:rPr>
-        <w:t xml:space="preserve"> </w:t>
-      </w:r>
-      <w:r>
-        <w:rPr>
-          <w:rFonts w:ascii="David Libre" w:hAnsi="David Libre" w:cs="David Libre"/>
-        </w:rPr>
-        <w:t>tendríamos</w:t>
-      </w:r>
-      <w:r>
-        <w:rPr>
-          <w:rFonts w:ascii="David Libre" w:hAnsi="David Libre" w:cs="David Libre"/>
-        </w:rPr>
-        <w:t xml:space="preserve"> tarjeras con </w:t>
-      </w:r>
-      <w:r>
-        <w:rPr>
-          <w:rFonts w:ascii="David Libre" w:hAnsi="David Libre" w:cs="David Libre"/>
-        </w:rPr>
-        <w:t>imágenes</w:t>
-      </w:r>
-      <w:r>
-        <w:rPr>
-          <w:rFonts w:ascii="David Libre" w:hAnsi="David Libre" w:cs="David Libre"/>
-        </w:rPr>
-        <w:t xml:space="preserve"> de las banderas de los </w:t>
-      </w:r>
-      <w:r>
-        <w:rPr>
-          <w:rFonts w:ascii="David Libre" w:hAnsi="David Libre" w:cs="David Libre"/>
-        </w:rPr>
-        <w:t>países</w:t>
-      </w:r>
-      <w:r>
-        <w:rPr>
-          <w:rFonts w:ascii="David Libre" w:hAnsi="David Libre" w:cs="David Libre"/>
-        </w:rPr>
-        <w:t xml:space="preserve"> de Europa, </w:t>
-      </w:r>
-      <w:r>
-        <w:rPr>
-          <w:rFonts w:ascii="David Libre" w:hAnsi="David Libre" w:cs="David Libre"/>
-        </w:rPr>
-        <w:t>detrás</w:t>
-      </w:r>
-      <w:r>
-        <w:rPr>
-          <w:rFonts w:ascii="David Libre" w:hAnsi="David Libre" w:cs="David Libre"/>
-        </w:rPr>
-        <w:t xml:space="preserve"> sus ciudades y cada una lo </w:t>
-      </w:r>
-      <w:r>
-        <w:rPr>
-          <w:rFonts w:ascii="David Libre" w:hAnsi="David Libre" w:cs="David Libre"/>
-        </w:rPr>
-        <w:t>llevaría</w:t>
-      </w:r>
-      <w:r>
-        <w:rPr>
-          <w:rFonts w:ascii="David Libre" w:hAnsi="David Libre" w:cs="David Libre"/>
-        </w:rPr>
-        <w:t xml:space="preserve"> a ver el</w:t>
-      </w:r>
-      <w:r>
-        <w:rPr>
-          <w:rFonts w:ascii="David Libre" w:hAnsi="David Libre" w:cs="David Libre"/>
-        </w:rPr>
-        <w:t xml:space="preserve"> clima. </w:t>
-      </w:r>
-    </w:p>
-    <w:p>
-      <w:pPr>
-        <w:pStyle w:val="Normal"/>
-        <w:rPr>
-          <w:rFonts w:ascii="David Libre" w:hAnsi="David Libre" w:cs="David Libre"/>
-        </w:rPr>
-      </w:pPr>
-      <w:r>
-        <w:rPr>
-          <w:rFonts w:ascii="David Libre" w:hAnsi="David Libre" w:cs="David Libre"/>
-        </w:rPr>
-        <w:t xml:space="preserve">Para la segunda </w:t>
-      </w:r>
-      <w:r>
-        <w:rPr>
-          <w:rFonts w:ascii="David Libre" w:hAnsi="David Libre" w:cs="David Libre"/>
-        </w:rPr>
-        <w:t>página</w:t>
-      </w:r>
-      <w:r>
-        <w:rPr>
-          <w:rFonts w:ascii="David Libre" w:hAnsi="David Libre" w:cs="David Libre"/>
-        </w:rPr>
-        <w:t>, a parte de los datos de clima</w:t>
-      </w:r>
-      <w:r>
-        <w:rPr>
-          <w:rFonts w:ascii="David Libre" w:hAnsi="David Libre" w:cs="David Libre"/>
-        </w:rPr>
-        <w:t xml:space="preserve">, </w:t>
-      </w:r>
-      <w:r>
-        <w:rPr>
-          <w:rFonts w:ascii="David Libre" w:hAnsi="David Libre" w:cs="David Libre"/>
-        </w:rPr>
-        <w:t>queríamos</w:t>
-      </w:r>
-      <w:r>
-        <w:rPr>
-          <w:rFonts w:ascii="David Libre" w:hAnsi="David Libre" w:cs="David Libre"/>
-        </w:rPr>
-        <w:t xml:space="preserve"> </w:t>
-      </w:r>
-      <w:r>
-        <w:rPr>
-          <w:rFonts w:ascii="David Libre" w:hAnsi="David Libre" w:cs="David Libre"/>
-        </w:rPr>
-        <w:t>que,</w:t>
-      </w:r>
-      <w:r>
-        <w:rPr>
-          <w:rFonts w:ascii="David Libre" w:hAnsi="David Libre" w:cs="David Libre"/>
-        </w:rPr>
-        <w:t xml:space="preserve"> en base a sus </w:t>
-      </w:r>
-      <w:r>
-        <w:rPr>
-          <w:rFonts w:ascii="David Libre" w:hAnsi="David Libre" w:cs="David Libre"/>
-        </w:rPr>
-        <w:t>estadísticas</w:t>
-      </w:r>
-      <w:r>
-        <w:rPr>
-          <w:rFonts w:ascii="David Libre" w:hAnsi="David Libre" w:cs="David Libre"/>
-        </w:rPr>
-        <w:t>, cambiara el fondo dependiendo de los porcentajes en las precipitaciones, nubes, etc.</w:t>
-      </w:r>
-    </w:p>
-    <w:p>
-      <w:pPr>
-        <w:pStyle w:val="Normal"/>
-        <w:rPr>
-          <w:rFonts w:ascii="David Libre" w:hAnsi="David Libre" w:cs="David Libre"/>
-        </w:rPr>
-      </w:pPr>
-      <w:r>
-        <w:rPr>
-          <w:rFonts w:ascii="David Libre" w:hAnsi="David Libre" w:cs="David Libre"/>
-        </w:rPr>
-        <w:t xml:space="preserve">Al final de la segunda </w:t>
-      </w:r>
-      <w:r>
-        <w:rPr>
-          <w:rFonts w:ascii="David Libre" w:hAnsi="David Libre" w:cs="David Libre"/>
-        </w:rPr>
-        <w:t>página</w:t>
-      </w:r>
-      <w:r>
-        <w:rPr>
-          <w:rFonts w:ascii="David Libre" w:hAnsi="David Libre" w:cs="David Libre"/>
-        </w:rPr>
-        <w:t xml:space="preserve"> </w:t>
-      </w:r>
-      <w:r>
-        <w:rPr>
-          <w:rFonts w:ascii="David Libre" w:hAnsi="David Libre" w:cs="David Libre"/>
-        </w:rPr>
-        <w:t xml:space="preserve">pusimos una </w:t>
-      </w:r>
-      <w:r>
-        <w:rPr>
-          <w:rFonts w:ascii="David Libre" w:hAnsi="David Libre" w:cs="David Libre"/>
-        </w:rPr>
-        <w:t>url</w:t>
-      </w:r>
-      <w:r>
-        <w:rPr>
-          <w:rFonts w:ascii="David Libre" w:hAnsi="David Libre" w:cs="David Libre"/>
-        </w:rPr>
-        <w:t xml:space="preserve">, que te </w:t>
-      </w:r>
-      <w:r>
-        <w:rPr>
-          <w:rFonts w:ascii="David Libre" w:hAnsi="David Libre" w:cs="David Libre"/>
-        </w:rPr>
-        <w:t>dirigiría</w:t>
-      </w:r>
-      <w:r>
-        <w:rPr>
-          <w:rFonts w:ascii="David Libre" w:hAnsi="David Libre" w:cs="David Libre"/>
-        </w:rPr>
-        <w:t xml:space="preserve"> </w:t>
-      </w:r>
-      <w:r>
-        <w:rPr>
-          <w:rFonts w:ascii="David Libre" w:hAnsi="David Libre" w:cs="David Libre"/>
-        </w:rPr>
-        <w:t xml:space="preserve">a una </w:t>
-      </w:r>
-      <w:r>
-        <w:rPr>
-          <w:rFonts w:ascii="David Libre" w:hAnsi="David Libre" w:cs="David Libre"/>
-        </w:rPr>
-        <w:t>tercera página</w:t>
-      </w:r>
-      <w:r>
-        <w:rPr>
-          <w:rFonts w:ascii="David Libre" w:hAnsi="David Libre" w:cs="David Libre"/>
-        </w:rPr>
-        <w:t xml:space="preserve"> que te muestra el estado </w:t>
-      </w:r>
-      <w:r>
-        <w:rPr>
-          <w:rFonts w:ascii="David Libre" w:hAnsi="David Libre" w:cs="David Libre"/>
-        </w:rPr>
-        <w:t>de</w:t>
-      </w:r>
-      <w:r>
-        <w:rPr>
-          <w:rFonts w:ascii="David Libre" w:hAnsi="David Libre" w:cs="David Libre"/>
-        </w:rPr>
-        <w:t>l</w:t>
-      </w:r>
-      <w:r>
-        <w:rPr>
-          <w:rFonts w:ascii="David Libre" w:hAnsi="David Libre" w:cs="David Libre"/>
-        </w:rPr>
-        <w:t xml:space="preserve"> </w:t>
-      </w:r>
-      <w:r>
-        <w:rPr>
-          <w:rFonts w:ascii="David Libre" w:hAnsi="David Libre" w:cs="David Libre"/>
-        </w:rPr>
-        <w:t xml:space="preserve">aire en dicho </w:t>
-      </w:r>
-      <w:r>
-        <w:rPr>
-          <w:rFonts w:ascii="David Libre" w:hAnsi="David Libre" w:cs="David Libre"/>
-        </w:rPr>
-        <w:t>país</w:t>
+        <w:t xml:space="preserve">Una vez decidida la temática del proyecto, comenzamos a planear el diseño de nuestra web, como queríamos que si viera. </w:t>
+      </w:r>
+    </w:p>
+    <w:p>
+      <w:pPr>
+        <w:rPr>
+          <w:rFonts w:ascii="David Libre" w:hAnsi="David Libre" w:cs="David Libre"/>
+        </w:rPr>
+      </w:pPr>
+      <w:r>
+        <w:rPr>
+          <w:rFonts w:ascii="David Libre" w:hAnsi="David Libre" w:cs="David Libre"/>
+        </w:rPr>
+        <w:t>Planteamos una</w:t>
+      </w:r>
+      <w:r>
+        <w:rPr>
+          <w:rFonts w:ascii="David Libre" w:hAnsi="David Libre" w:cs="David Libre"/>
+        </w:rPr>
+        <w:t xml:space="preserve"> primera página </w:t>
+      </w:r>
+      <w:r>
+        <w:rPr>
+          <w:rFonts w:ascii="David Libre" w:hAnsi="David Libre" w:cs="David Libre"/>
+        </w:rPr>
+        <w:t xml:space="preserve">donde </w:t>
+      </w:r>
+      <w:r>
+        <w:rPr>
+          <w:rFonts w:ascii="David Libre" w:hAnsi="David Libre" w:cs="David Libre"/>
+        </w:rPr>
+        <w:t>tendríamos tarjeras</w:t>
+      </w:r>
+      <w:r>
+        <w:rPr>
+          <w:rFonts w:ascii="David Libre" w:hAnsi="David Libre" w:cs="David Libre"/>
+        </w:rPr>
+        <w:t xml:space="preserve"> giratorias</w:t>
+      </w:r>
+      <w:r>
+        <w:rPr>
+          <w:rFonts w:ascii="David Libre" w:hAnsi="David Libre" w:cs="David Libre"/>
+        </w:rPr>
+        <w:t xml:space="preserve"> con imágenes de las banderas de los países de Europa</w:t>
+      </w:r>
+      <w:r>
+        <w:rPr>
+          <w:rFonts w:ascii="David Libre" w:hAnsi="David Libre" w:cs="David Libre"/>
+        </w:rPr>
+        <w:t xml:space="preserve"> delante y</w:t>
+      </w:r>
+      <w:r>
+        <w:rPr>
+          <w:rFonts w:ascii="David Libre" w:hAnsi="David Libre" w:cs="David Libre"/>
+        </w:rPr>
+        <w:t xml:space="preserve"> detrás </w:t>
+      </w:r>
+      <w:r>
+        <w:rPr>
+          <w:rFonts w:ascii="David Libre" w:hAnsi="David Libre" w:cs="David Libre"/>
+        </w:rPr>
+        <w:t xml:space="preserve">una imagen de la ciudad correspondiente. Al </w:t>
+      </w:r>
+      <w:r>
+        <w:rPr>
+          <w:rFonts w:ascii="David Libre" w:hAnsi="David Libre" w:cs="David Libre"/>
+        </w:rPr>
+        <w:t>seleccionar</w:t>
+      </w:r>
+      <w:r>
+        <w:rPr>
+          <w:rFonts w:ascii="David Libre" w:hAnsi="David Libre" w:cs="David Libre"/>
+        </w:rPr>
+        <w:t xml:space="preserve"> una de las tarjetas, esta redirige a la página con la información sobre el tiempo actual en esa ciudad</w:t>
       </w:r>
       <w:r>
         <w:rPr>
@@ -1560,158 +1267,409 @@
           <w:rFonts w:ascii="David Libre" w:hAnsi="David Libre" w:cs="David Libre"/>
         </w:rPr>
       </w:pPr>
-    </w:p>
-    <w:p>
-      <w:pPr>
-        <w:rPr>
-          <w:rFonts w:ascii="David Libre" w:hAnsi="David Libre" w:cs="David Libre"/>
-        </w:rPr>
-      </w:pPr>
-    </w:p>
-    <w:p>
-      <w:pPr>
-        <w:rPr>
-          <w:rFonts w:ascii="David Libre" w:hAnsi="David Libre" w:cs="David Libre"/>
-        </w:rPr>
-      </w:pPr>
-    </w:p>
-    <w:p>
-      <w:pPr>
-        <w:rPr>
-          <w:rFonts w:ascii="David Libre" w:hAnsi="David Libre" w:cs="David Libre"/>
-        </w:rPr>
-      </w:pPr>
-    </w:p>
-    <w:p>
-      <w:pPr>
-        <w:rPr>
-          <w:rFonts w:ascii="David Libre" w:hAnsi="David Libre" w:cs="David Libre"/>
-        </w:rPr>
-      </w:pPr>
-    </w:p>
-    <w:p>
-      <w:pPr>
-        <w:rPr>
-          <w:rFonts w:ascii="David Libre" w:hAnsi="David Libre" w:cs="David Libre"/>
-        </w:rPr>
-      </w:pPr>
-    </w:p>
-    <w:p>
-      <w:pPr>
-        <w:rPr>
-          <w:rFonts w:ascii="David Libre" w:hAnsi="David Libre" w:cs="David Libre"/>
-        </w:rPr>
-      </w:pPr>
-    </w:p>
-    <w:p>
-      <w:pPr>
-        <w:rPr>
-          <w:rFonts w:ascii="David Libre" w:hAnsi="David Libre" w:cs="David Libre"/>
-        </w:rPr>
-      </w:pPr>
-    </w:p>
-    <w:p>
-      <w:pPr>
-        <w:rPr>
-          <w:rFonts w:ascii="David Libre" w:hAnsi="David Libre" w:cs="David Libre"/>
-        </w:rPr>
-      </w:pPr>
-    </w:p>
-    <w:p>
-      <w:pPr>
-        <w:rPr>
-          <w:rFonts w:ascii="David Libre" w:hAnsi="David Libre" w:cs="David Libre"/>
-        </w:rPr>
-      </w:pPr>
-    </w:p>
-    <w:p>
-      <w:pPr>
-        <w:rPr>
-          <w:rFonts w:ascii="David Libre" w:hAnsi="David Libre" w:cs="David Libre"/>
-        </w:rPr>
-      </w:pPr>
-    </w:p>
-    <w:p>
-      <w:pPr>
-        <w:rPr>
-          <w:rFonts w:ascii="David Libre" w:hAnsi="David Libre" w:cs="David Libre"/>
-        </w:rPr>
-      </w:pPr>
-    </w:p>
-    <w:p>
-      <w:pPr>
-        <w:rPr>
-          <w:rFonts w:ascii="David Libre" w:hAnsi="David Libre" w:cs="David Libre"/>
-        </w:rPr>
-      </w:pPr>
-    </w:p>
-    <w:p>
-      <w:pPr>
-        <w:rPr>
-          <w:rFonts w:ascii="David Libre" w:hAnsi="David Libre" w:cs="David Libre"/>
-        </w:rPr>
-      </w:pPr>
-    </w:p>
-    <w:p>
-      <w:pPr>
-        <w:rPr>
-          <w:rFonts w:ascii="David Libre" w:hAnsi="David Libre" w:cs="David Libre"/>
-        </w:rPr>
-      </w:pPr>
-    </w:p>
-    <w:p>
-      <w:pPr>
-        <w:rPr>
-          <w:rFonts w:ascii="David Libre" w:hAnsi="David Libre" w:cs="David Libre"/>
-        </w:rPr>
-      </w:pPr>
-    </w:p>
-    <w:p>
-      <w:pPr>
-        <w:rPr>
-          <w:rFonts w:ascii="David Libre" w:hAnsi="David Libre" w:cs="David Libre"/>
-        </w:rPr>
-      </w:pPr>
-    </w:p>
-    <w:p>
-      <w:pPr>
-        <w:rPr>
-          <w:rFonts w:ascii="David Libre" w:hAnsi="David Libre" w:cs="David Libre"/>
-        </w:rPr>
-      </w:pPr>
-    </w:p>
-    <w:p>
-      <w:pPr>
-        <w:rPr>
-          <w:rFonts w:ascii="David Libre" w:hAnsi="David Libre" w:cs="David Libre"/>
-        </w:rPr>
-      </w:pPr>
-    </w:p>
-    <w:p>
-      <w:pPr>
-        <w:rPr>
-          <w:rFonts w:ascii="David Libre" w:hAnsi="David Libre" w:cs="David Libre"/>
-        </w:rPr>
-      </w:pPr>
-    </w:p>
-    <w:p>
-      <w:pPr>
-        <w:rPr>
-          <w:rFonts w:ascii="David Libre" w:hAnsi="David Libre" w:cs="David Libre"/>
-        </w:rPr>
-      </w:pPr>
-    </w:p>
-    <w:p>
-      <w:pPr>
-        <w:rPr>
-          <w:rFonts w:ascii="David Libre" w:hAnsi="David Libre" w:cs="David Libre"/>
-        </w:rPr>
-      </w:pPr>
-    </w:p>
-    <w:p>
-      <w:pPr>
-        <w:rPr>
-          <w:rFonts w:ascii="David Libre" w:hAnsi="David Libre" w:cs="David Libre"/>
+      <w:r>
+        <w:rPr>
+          <w:rFonts w:ascii="David Libre" w:hAnsi="David Libre" w:cs="David Libre"/>
+        </w:rPr>
+        <w:t>En la</w:t>
+      </w:r>
+      <w:r>
+        <w:rPr>
+          <w:rFonts w:ascii="David Libre" w:hAnsi="David Libre" w:cs="David Libre"/>
+        </w:rPr>
+        <w:t xml:space="preserve"> segunda página, a parte de los datos de clima, queríamos que, en base a sus estadísticas, cambiara el fondo dependiendo de los porcentajes en las precipitaciones, nubes, etc.</w:t>
+      </w:r>
+    </w:p>
+    <w:p>
+      <w:pPr>
+        <w:rPr>
+          <w:rFonts w:ascii="David Libre" w:hAnsi="David Libre" w:cs="David Libre"/>
+        </w:rPr>
+      </w:pPr>
+      <w:r>
+        <w:rPr>
+          <w:rFonts w:ascii="David Libre" w:hAnsi="David Libre" w:cs="David Libre"/>
+          <w:noProof/>
+        </w:rPr>
+        <w:drawing>
+          <wp:anchor distT="0" distB="0" distL="114300" distR="114300" simplePos="0" relativeHeight="251665408" behindDoc="1" locked="0" layoutInCell="1" allowOverlap="1" wp14:anchorId="660A15E1" wp14:editId="12C9E9F5">
+            <wp:simplePos x="0" y="0"/>
+            <wp:positionH relativeFrom="column">
+              <wp:posOffset>-55082</wp:posOffset>
+            </wp:positionH>
+            <wp:positionV relativeFrom="paragraph">
+              <wp:posOffset>350514</wp:posOffset>
+            </wp:positionV>
+            <wp:extent cx="5398135" cy="2403987"/>
+            <wp:effectExtent l="0" t="0" r="0" b="0"/>
+            <wp:wrapTight wrapText="bothSides">
+              <wp:wrapPolygon edited="0">
+                <wp:start x="0" y="0"/>
+                <wp:lineTo x="0" y="21400"/>
+                <wp:lineTo x="21496" y="21400"/>
+                <wp:lineTo x="21496" y="0"/>
+                <wp:lineTo x="0" y="0"/>
+              </wp:wrapPolygon>
+            </wp:wrapTight>
+            <wp:docPr id="1552274334" name="Imagen 1" descr="Interfaz de usuario gráfica&#10;&#10;Descripción generada automáticamente"/>
+            <wp:cNvGraphicFramePr>
+              <a:graphicFrameLocks xmlns:a="http://schemas.openxmlformats.org/drawingml/2006/main" noChangeAspect="1"/>
+            </wp:cNvGraphicFramePr>
+            <a:graphic xmlns:a="http://schemas.openxmlformats.org/drawingml/2006/main">
+              <a:graphicData uri="http://schemas.openxmlformats.org/drawingml/2006/picture">
+                <pic:pic xmlns:pic="http://schemas.openxmlformats.org/drawingml/2006/picture">
+                  <pic:nvPicPr>
+                    <pic:cNvPr id="1552274334" name="Imagen 1" descr="Interfaz de usuario gráfica&#10;&#10;Descripción generada automáticamente"/>
+                    <pic:cNvPicPr>
+                      <a:picLocks noChangeAspect="1" noChangeArrowheads="1"/>
+                    </pic:cNvPicPr>
+                  </pic:nvPicPr>
+                  <pic:blipFill rotWithShape="1">
+                    <a:blip r:embed="rId8" cstate="print">
+                      <a:extLst>
+                        <a:ext uri="{28A0092B-C50C-407E-A947-70E740481C1C}">
+                          <a14:useLocalDpi xmlns:a14="http://schemas.microsoft.com/office/drawing/2010/main" val="0"/>
+                        </a:ext>
+                      </a:extLst>
+                    </a:blip>
+                    <a:srcRect b="50757"/>
+                    <a:stretch/>
+                  </pic:blipFill>
+                  <pic:spPr bwMode="auto">
+                    <a:xfrm>
+                      <a:off x="0" y="0"/>
+                      <a:ext cx="5398135" cy="2403987"/>
+                    </a:xfrm>
+                    <a:prstGeom prst="rect">
+                      <a:avLst/>
+                    </a:prstGeom>
+                    <a:noFill/>
+                    <a:ln>
+                      <a:noFill/>
+                    </a:ln>
+                    <a:extLst>
+                      <a:ext uri="{53640926-AAD7-44D8-BBD7-CCE9431645EC}">
+                        <a14:shadowObscured xmlns:a14="http://schemas.microsoft.com/office/drawing/2010/main"/>
+                      </a:ext>
+                    </a:extLst>
+                  </pic:spPr>
+                </pic:pic>
+              </a:graphicData>
+            </a:graphic>
+          </wp:anchor>
+        </w:drawing>
+      </w:r>
+    </w:p>
+    <w:p>
+      <w:pPr>
+        <w:rPr>
+          <w:rFonts w:ascii="David Libre" w:hAnsi="David Libre" w:cs="David Libre"/>
+        </w:rPr>
+      </w:pPr>
+    </w:p>
+    <w:p>
+      <w:pPr>
+        <w:rPr>
+          <w:rFonts w:ascii="David Libre" w:hAnsi="David Libre" w:cs="David Libre"/>
+        </w:rPr>
+      </w:pPr>
+    </w:p>
+    <w:p>
+      <w:pPr>
+        <w:rPr>
+          <w:rFonts w:ascii="David Libre" w:hAnsi="David Libre" w:cs="David Libre"/>
+        </w:rPr>
+      </w:pPr>
+    </w:p>
+    <w:p>
+      <w:pPr>
+        <w:rPr>
+          <w:rFonts w:ascii="David Libre" w:hAnsi="David Libre" w:cs="David Libre"/>
+        </w:rPr>
+      </w:pPr>
+    </w:p>
+    <w:p>
+      <w:pPr>
+        <w:rPr>
+          <w:rFonts w:ascii="David Libre" w:hAnsi="David Libre" w:cs="David Libre"/>
+        </w:rPr>
+      </w:pPr>
+    </w:p>
+    <w:p>
+      <w:pPr>
+        <w:rPr>
+          <w:rFonts w:ascii="David Libre" w:hAnsi="David Libre" w:cs="David Libre"/>
+        </w:rPr>
+      </w:pPr>
+    </w:p>
+    <w:p>
+      <w:pPr>
+        <w:rPr>
+          <w:rFonts w:ascii="David Libre" w:hAnsi="David Libre" w:cs="David Libre"/>
+        </w:rPr>
+      </w:pPr>
+    </w:p>
+    <w:p>
+      <w:pPr>
+        <w:rPr>
+          <w:rFonts w:ascii="David Libre" w:hAnsi="David Libre" w:cs="David Libre"/>
+        </w:rPr>
+      </w:pPr>
+      <w:r>
+        <w:rPr>
+          <w:rFonts w:ascii="David Libre" w:hAnsi="David Libre" w:cs="David Libre"/>
+        </w:rPr>
+        <w:t>En un inicio iban a ser únicamente estas dos páginas, pero nos parecía poco contenido. Por ese motivo añadimos una ultima llamada a la misma api del tiempo, pero esta vez sobre la información correspondiente al AQI (la calidad del aire). Esta última página te mostraría la información sobre la cantidad de contaminantes que tiene el aire de esa ciudad y la cantidad de los diferentes tipos de polen</w:t>
+      </w:r>
+    </w:p>
+    <w:p>
+      <w:pPr>
+        <w:rPr>
+          <w:rFonts w:ascii="David Libre" w:hAnsi="David Libre" w:cs="David Libre"/>
+        </w:rPr>
+      </w:pPr>
+    </w:p>
+    <w:p>
+      <w:pPr>
+        <w:rPr>
+          <w:rFonts w:ascii="David Libre" w:hAnsi="David Libre" w:cs="David Libre"/>
+        </w:rPr>
+      </w:pPr>
+      <w:r>
+        <w:rPr>
+          <w:rFonts w:ascii="David Libre" w:hAnsi="David Libre" w:cs="David Libre"/>
+          <w:noProof/>
+        </w:rPr>
+        <w:drawing>
+          <wp:anchor distT="0" distB="0" distL="114300" distR="114300" simplePos="0" relativeHeight="251666432" behindDoc="1" locked="0" layoutInCell="1" allowOverlap="1" wp14:anchorId="0FC1A1E5" wp14:editId="5288ED64">
+            <wp:simplePos x="0" y="0"/>
+            <wp:positionH relativeFrom="margin">
+              <wp:posOffset>1347470</wp:posOffset>
+            </wp:positionH>
+            <wp:positionV relativeFrom="paragraph">
+              <wp:posOffset>4445</wp:posOffset>
+            </wp:positionV>
+            <wp:extent cx="2338070" cy="2583180"/>
+            <wp:effectExtent l="0" t="0" r="5080" b="7620"/>
+            <wp:wrapTight wrapText="bothSides">
+              <wp:wrapPolygon edited="0">
+                <wp:start x="0" y="0"/>
+                <wp:lineTo x="0" y="21504"/>
+                <wp:lineTo x="21471" y="21504"/>
+                <wp:lineTo x="21471" y="0"/>
+                <wp:lineTo x="0" y="0"/>
+              </wp:wrapPolygon>
+            </wp:wrapTight>
+            <wp:docPr id="65431349" name="Imagen 1"/>
+            <wp:cNvGraphicFramePr>
+              <a:graphicFrameLocks xmlns:a="http://schemas.openxmlformats.org/drawingml/2006/main" noChangeAspect="1"/>
+            </wp:cNvGraphicFramePr>
+            <a:graphic xmlns:a="http://schemas.openxmlformats.org/drawingml/2006/main">
+              <a:graphicData uri="http://schemas.openxmlformats.org/drawingml/2006/picture">
+                <pic:pic xmlns:pic="http://schemas.openxmlformats.org/drawingml/2006/picture">
+                  <pic:nvPicPr>
+                    <pic:cNvPr id="65431349" name="Imagen 1"/>
+                    <pic:cNvPicPr>
+                      <a:picLocks noChangeAspect="1" noChangeArrowheads="1"/>
+                    </pic:cNvPicPr>
+                  </pic:nvPicPr>
+                  <pic:blipFill rotWithShape="1">
+                    <a:blip r:embed="rId9" cstate="print">
+                      <a:extLst>
+                        <a:ext uri="{28A0092B-C50C-407E-A947-70E740481C1C}">
+                          <a14:useLocalDpi xmlns:a14="http://schemas.microsoft.com/office/drawing/2010/main" val="0"/>
+                        </a:ext>
+                      </a:extLst>
+                    </a:blip>
+                    <a:srcRect t="52264" r="60921"/>
+                    <a:stretch/>
+                  </pic:blipFill>
+                  <pic:spPr bwMode="auto">
+                    <a:xfrm>
+                      <a:off x="0" y="0"/>
+                      <a:ext cx="2338070" cy="2583180"/>
+                    </a:xfrm>
+                    <a:prstGeom prst="rect">
+                      <a:avLst/>
+                    </a:prstGeom>
+                    <a:noFill/>
+                    <a:ln>
+                      <a:noFill/>
+                    </a:ln>
+                    <a:extLst>
+                      <a:ext uri="{53640926-AAD7-44D8-BBD7-CCE9431645EC}">
+                        <a14:shadowObscured xmlns:a14="http://schemas.microsoft.com/office/drawing/2010/main"/>
+                      </a:ext>
+                    </a:extLst>
+                  </pic:spPr>
+                </pic:pic>
+              </a:graphicData>
+            </a:graphic>
+            <wp14:sizeRelH relativeFrom="page">
+              <wp14:pctWidth>0</wp14:pctWidth>
+            </wp14:sizeRelH>
+            <wp14:sizeRelV relativeFrom="page">
+              <wp14:pctHeight>0</wp14:pctHeight>
+            </wp14:sizeRelV>
+          </wp:anchor>
+        </w:drawing>
+      </w:r>
+    </w:p>
+    <w:p>
+      <w:pPr>
+        <w:rPr>
+          <w:rFonts w:ascii="David Libre" w:hAnsi="David Libre" w:cs="David Libre"/>
+        </w:rPr>
+      </w:pPr>
+    </w:p>
+    <w:p>
+      <w:pPr>
+        <w:rPr>
+          <w:rFonts w:ascii="David Libre" w:hAnsi="David Libre" w:cs="David Libre"/>
+        </w:rPr>
+      </w:pPr>
+    </w:p>
+    <w:p>
+      <w:pPr>
+        <w:rPr>
+          <w:rFonts w:ascii="David Libre" w:hAnsi="David Libre" w:cs="David Libre"/>
+        </w:rPr>
+      </w:pPr>
+    </w:p>
+    <w:p>
+      <w:pPr>
+        <w:rPr>
+          <w:rFonts w:ascii="David Libre" w:hAnsi="David Libre" w:cs="David Libre"/>
+        </w:rPr>
+      </w:pPr>
+    </w:p>
+    <w:p>
+      <w:pPr>
+        <w:rPr>
+          <w:rFonts w:ascii="David Libre" w:hAnsi="David Libre" w:cs="David Libre"/>
+        </w:rPr>
+      </w:pPr>
+    </w:p>
+    <w:p>
+      <w:pPr>
+        <w:rPr>
+          <w:rFonts w:ascii="David Libre" w:hAnsi="David Libre" w:cs="David Libre"/>
+        </w:rPr>
+      </w:pPr>
+    </w:p>
+    <w:p>
+      <w:pPr>
+        <w:rPr>
+          <w:rFonts w:ascii="David Libre" w:hAnsi="David Libre" w:cs="David Libre"/>
+        </w:rPr>
+      </w:pPr>
+    </w:p>
+    <w:p>
+      <w:pPr>
+        <w:rPr>
+          <w:rFonts w:ascii="David Libre" w:hAnsi="David Libre" w:cs="David Libre"/>
+        </w:rPr>
+      </w:pPr>
+    </w:p>
+    <w:p>
+      <w:pPr>
+        <w:rPr>
+          <w:rFonts w:ascii="David Libre" w:hAnsi="David Libre" w:cs="David Libre"/>
+        </w:rPr>
+      </w:pPr>
+    </w:p>
+    <w:p>
+      <w:pPr>
+        <w:rPr>
+          <w:rFonts w:ascii="David Libre" w:hAnsi="David Libre" w:cs="David Libre"/>
+        </w:rPr>
+      </w:pPr>
+    </w:p>
+    <w:p>
+      <w:pPr>
+        <w:rPr>
+          <w:rFonts w:ascii="David Libre" w:hAnsi="David Libre" w:cs="David Libre"/>
+        </w:rPr>
+      </w:pPr>
+      <w:r>
+        <w:rPr>
+          <w:rFonts w:ascii="David Libre" w:hAnsi="David Libre" w:cs="David Libre"/>
+        </w:rPr>
+        <w:t>Con el diseño de las páginas claro, empezamos a desarrollar nuestra aplicación web.</w:t>
+      </w:r>
+    </w:p>
+    <w:p>
+      <w:pPr>
+        <w:rPr>
+          <w:rFonts w:ascii="David Libre" w:hAnsi="David Libre" w:cs="David Libre"/>
+        </w:rPr>
+      </w:pPr>
+    </w:p>
+    <w:p>
+      <w:pPr>
+        <w:rPr>
+          <w:rFonts w:ascii="David Libre" w:hAnsi="David Libre" w:cs="David Libre"/>
+        </w:rPr>
+      </w:pPr>
+    </w:p>
+    <w:p>
+      <w:pPr>
+        <w:rPr>
+          <w:rFonts w:ascii="David Libre" w:hAnsi="David Libre" w:cs="David Libre"/>
+        </w:rPr>
+      </w:pPr>
+    </w:p>
+    <w:p>
+      <w:pPr>
+        <w:rPr>
+          <w:rFonts w:ascii="David Libre" w:hAnsi="David Libre" w:cs="David Libre"/>
+        </w:rPr>
+      </w:pPr>
+    </w:p>
+    <w:p>
+      <w:pPr>
+        <w:rPr>
+          <w:rFonts w:ascii="David Libre" w:hAnsi="David Libre" w:cs="David Libre"/>
+        </w:rPr>
+      </w:pPr>
+    </w:p>
+    <w:p>
+      <w:pPr>
+        <w:rPr>
+          <w:rFonts w:ascii="David Libre" w:hAnsi="David Libre" w:cs="David Libre"/>
+        </w:rPr>
+      </w:pPr>
+    </w:p>
+    <w:p>
+      <w:pPr>
+        <w:jc w:val="center"/>
+        <w:rPr>
+          <w:rFonts w:ascii="David Libre" w:hAnsi="David Libre" w:cs="David Libre"/>
+          <w:sz w:val="52"/>
+          <w:szCs w:val="52"/>
+          <w:u w:val="single"/>
+        </w:rPr>
+      </w:pPr>
+    </w:p>
+    <w:p>
+      <w:pPr>
+        <w:jc w:val="center"/>
+        <w:rPr>
+          <w:rFonts w:ascii="David Libre" w:hAnsi="David Libre" w:cs="David Libre"/>
+          <w:sz w:val="52"/>
+          <w:szCs w:val="52"/>
+          <w:u w:val="single"/>
+        </w:rPr>
+      </w:pPr>
+    </w:p>
+    <w:p>
+      <w:pPr>
+        <w:jc w:val="center"/>
+        <w:rPr>
+          <w:rFonts w:ascii="David Libre" w:hAnsi="David Libre" w:cs="David Libre"/>
+          <w:sz w:val="52"/>
+          <w:szCs w:val="52"/>
+          <w:u w:val="single"/>
         </w:rPr>
       </w:pPr>
     </w:p>
@@ -2189,7 +2147,7 @@
           <w:rFonts w:ascii="David Libre" w:hAnsi="David Libre" w:cs="David Libre"/>
         </w:rPr>
       </w:pPr>
-      <w:hyperlink w:history="1" r:id="rId8">
+      <w:hyperlink r:id="rId10" w:history="1">
         <w:proofErr w:type="spellStart"/>
         <w:r>
           <w:rPr>
@@ -2211,7 +2169,7 @@
           <w:rFonts w:ascii="David Libre" w:hAnsi="David Libre" w:cs="David Libre"/>
         </w:rPr>
       </w:pPr>
-      <w:hyperlink w:history="1" r:id="rId9">
+      <w:hyperlink r:id="rId11" w:history="1">
         <w:proofErr w:type="spellStart"/>
         <w:r>
           <w:rPr>
@@ -2260,13 +2218,7 @@
         <w:rPr>
           <w:rFonts w:ascii="David Libre" w:hAnsi="David Libre" w:cs="David Libre"/>
         </w:rPr>
-        <w:t>WEBS CONSULTADAS</w:t>
-      </w:r>
-      <w:r>
-        <w:rPr>
-          <w:rFonts w:ascii="David Libre" w:hAnsi="David Libre" w:cs="David Libre"/>
-        </w:rPr>
-        <w:t>:</w:t>
+        <w:t>WEBS CONSULTADAS:</w:t>
       </w:r>
     </w:p>
     <w:p>
@@ -2277,68 +2229,58 @@
           <w:numId w:val="2"/>
         </w:numPr>
       </w:pPr>
-      <w:r>
-        <w:fldChar w:fldCharType="begin"/>
-      </w:r>
-      <w:r>
-        <w:instrText>HYPERLINK "https://json2csharp.com/"</w:instrText>
-      </w:r>
-      <w:r>
-        <w:fldChar w:fldCharType="separate"/>
-      </w:r>
-      <w:proofErr w:type="spellStart"/>
-      <w:r>
-        <w:rPr>
-          <w:rStyle w:val="Hipervnculo"/>
-        </w:rPr>
-        <w:t>Convert</w:t>
-      </w:r>
-      <w:proofErr w:type="spellEnd"/>
-      <w:r>
-        <w:rPr>
-          <w:rStyle w:val="Hipervnculo"/>
-        </w:rPr>
-        <w:t xml:space="preserve"> JSON </w:t>
-      </w:r>
-      <w:proofErr w:type="spellStart"/>
-      <w:r>
-        <w:rPr>
-          <w:rStyle w:val="Hipervnculo"/>
-        </w:rPr>
-        <w:t>to</w:t>
-      </w:r>
-      <w:proofErr w:type="spellEnd"/>
-      <w:r>
-        <w:rPr>
-          <w:rStyle w:val="Hipervnculo"/>
-        </w:rPr>
-        <w:t xml:space="preserve"> C# </w:t>
-      </w:r>
-      <w:proofErr w:type="spellStart"/>
-      <w:r>
-        <w:rPr>
-          <w:rStyle w:val="Hipervnculo"/>
-        </w:rPr>
-        <w:t>Classes</w:t>
-      </w:r>
-      <w:proofErr w:type="spellEnd"/>
-      <w:r>
-        <w:rPr>
-          <w:rStyle w:val="Hipervnculo"/>
-        </w:rPr>
-        <w:t xml:space="preserve"> Online - Json2CSharp </w:t>
-      </w:r>
-      <w:proofErr w:type="spellStart"/>
-      <w:r>
-        <w:rPr>
-          <w:rStyle w:val="Hipervnculo"/>
-        </w:rPr>
-        <w:t>Toolkit</w:t>
-      </w:r>
-      <w:proofErr w:type="spellEnd"/>
-      <w:r>
-        <w:fldChar w:fldCharType="end"/>
-      </w:r>
+      <w:hyperlink r:id="rId12" w:history="1">
+        <w:proofErr w:type="spellStart"/>
+        <w:r>
+          <w:rPr>
+            <w:rStyle w:val="Hipervnculo"/>
+          </w:rPr>
+          <w:t>Convert</w:t>
+        </w:r>
+        <w:proofErr w:type="spellEnd"/>
+        <w:r>
+          <w:rPr>
+            <w:rStyle w:val="Hipervnculo"/>
+          </w:rPr>
+          <w:t xml:space="preserve"> JSON </w:t>
+        </w:r>
+        <w:proofErr w:type="spellStart"/>
+        <w:r>
+          <w:rPr>
+            <w:rStyle w:val="Hipervnculo"/>
+          </w:rPr>
+          <w:t>to</w:t>
+        </w:r>
+        <w:proofErr w:type="spellEnd"/>
+        <w:r>
+          <w:rPr>
+            <w:rStyle w:val="Hipervnculo"/>
+          </w:rPr>
+          <w:t xml:space="preserve"> C# </w:t>
+        </w:r>
+        <w:proofErr w:type="spellStart"/>
+        <w:r>
+          <w:rPr>
+            <w:rStyle w:val="Hipervnculo"/>
+          </w:rPr>
+          <w:t>Classes</w:t>
+        </w:r>
+        <w:proofErr w:type="spellEnd"/>
+        <w:r>
+          <w:rPr>
+            <w:rStyle w:val="Hipervnculo"/>
+          </w:rPr>
+          <w:t xml:space="preserve"> Online - Json2CSharp </w:t>
+        </w:r>
+        <w:proofErr w:type="spellStart"/>
+        <w:r>
+          <w:rPr>
+            <w:rStyle w:val="Hipervnculo"/>
+          </w:rPr>
+          <w:t>Toolkit</w:t>
+        </w:r>
+        <w:proofErr w:type="spellEnd"/>
+      </w:hyperlink>
     </w:p>
     <w:p>
       <w:pPr>
@@ -2348,26 +2290,12 @@
           <w:numId w:val="2"/>
         </w:numPr>
       </w:pPr>
-      <w:hyperlink w:history="1" r:id="rId10">
+      <w:hyperlink r:id="rId13" w:history="1">
         <w:r>
           <w:rPr>
             <w:rStyle w:val="Hipervnculo"/>
           </w:rPr>
-          <w:t xml:space="preserve">Bootstrap en </w:t>
-        </w:r>
-        <w:proofErr w:type="gramStart"/>
-        <w:r>
-          <w:rPr>
-            <w:rStyle w:val="Hipervnculo"/>
-          </w:rPr>
-          <w:t>Español</w:t>
-        </w:r>
-        <w:proofErr w:type="gramEnd"/>
-        <w:r>
-          <w:rPr>
-            <w:rStyle w:val="Hipervnculo"/>
-          </w:rPr>
-          <w:t xml:space="preserve"> · La biblioteca HTML, CSS y JS más popular del mundo. (esdocu.com)</w:t>
+          <w:t>Bootstrap en Español · La biblioteca HTML, CSS y JS más popular del mundo. (esdocu.com)</w:t>
         </w:r>
       </w:hyperlink>
     </w:p>
@@ -2379,7 +2307,7 @@
           <w:numId w:val="2"/>
         </w:numPr>
       </w:pPr>
-      <w:hyperlink w:history="1" r:id="rId11">
+      <w:hyperlink r:id="rId14" w:history="1">
         <w:r>
           <w:rPr>
             <w:rStyle w:val="Hipervnculo"/>
@@ -2404,7 +2332,7 @@
           <w:numId w:val="2"/>
         </w:numPr>
       </w:pPr>
-      <w:hyperlink w:history="1" r:id="rId12">
+      <w:hyperlink r:id="rId15" w:history="1">
         <w:r>
           <w:rPr>
             <w:rStyle w:val="Hipervnculo"/>
@@ -2443,7 +2371,7 @@
           <w:numId w:val="2"/>
         </w:numPr>
       </w:pPr>
-      <w:hyperlink w:history="1" r:id="rId13">
+      <w:hyperlink r:id="rId16" w:history="1">
         <w:proofErr w:type="spellStart"/>
         <w:r>
           <w:rPr>
@@ -2482,7 +2410,7 @@
           <w:numId w:val="2"/>
         </w:numPr>
       </w:pPr>
-      <w:hyperlink w:history="1" r:id="rId14">
+      <w:hyperlink r:id="rId17" w:history="1">
         <w:r>
           <w:rPr>
             <w:rStyle w:val="Hipervnculo"/>
@@ -2499,7 +2427,7 @@
         <w:proofErr w:type="spellEnd"/>
       </w:hyperlink>
     </w:p>
-    <w:p w14:noSpellErr="1">
+    <w:p>
       <w:pPr>
         <w:pStyle w:val="Prrafodelista"/>
         <w:numPr>
@@ -2510,73 +2438,85 @@
           <w:rStyle w:val="Hipervnculo"/>
         </w:rPr>
       </w:pPr>
-      <w:hyperlink r:id="R8162e3c08f1d435a">
+      <w:hyperlink r:id="rId18">
+        <w:proofErr w:type="spellStart"/>
         <w:r>
           <w:rPr>
             <w:rStyle w:val="Hipervnculo"/>
           </w:rPr>
           <w:t>List</w:t>
         </w:r>
+        <w:proofErr w:type="spellEnd"/>
         <w:r>
           <w:rPr>
             <w:rStyle w:val="Hipervnculo"/>
           </w:rPr>
           <w:t xml:space="preserve"> </w:t>
         </w:r>
+        <w:proofErr w:type="spellStart"/>
         <w:r>
           <w:rPr>
             <w:rStyle w:val="Hipervnculo"/>
           </w:rPr>
           <w:t>of</w:t>
         </w:r>
+        <w:proofErr w:type="spellEnd"/>
         <w:r>
           <w:rPr>
             <w:rStyle w:val="Hipervnculo"/>
           </w:rPr>
           <w:t xml:space="preserve"> </w:t>
         </w:r>
+        <w:proofErr w:type="spellStart"/>
         <w:r>
           <w:rPr>
             <w:rStyle w:val="Hipervnculo"/>
           </w:rPr>
           <w:t>European</w:t>
         </w:r>
+        <w:proofErr w:type="spellEnd"/>
         <w:r>
           <w:rPr>
             <w:rStyle w:val="Hipervnculo"/>
           </w:rPr>
           <w:t xml:space="preserve"> </w:t>
         </w:r>
+        <w:proofErr w:type="spellStart"/>
         <w:r>
           <w:rPr>
             <w:rStyle w:val="Hipervnculo"/>
           </w:rPr>
           <w:t>capitals</w:t>
         </w:r>
+        <w:proofErr w:type="spellEnd"/>
         <w:r>
           <w:rPr>
             <w:rStyle w:val="Hipervnculo"/>
           </w:rPr>
           <w:t xml:space="preserve"> </w:t>
         </w:r>
+        <w:proofErr w:type="spellStart"/>
         <w:r>
           <w:rPr>
             <w:rStyle w:val="Hipervnculo"/>
           </w:rPr>
           <w:t>by</w:t>
         </w:r>
+        <w:proofErr w:type="spellEnd"/>
         <w:r>
           <w:rPr>
             <w:rStyle w:val="Hipervnculo"/>
           </w:rPr>
           <w:t xml:space="preserve"> </w:t>
         </w:r>
+        <w:proofErr w:type="spellStart"/>
         <w:r>
           <w:rPr>
             <w:rStyle w:val="Hipervnculo"/>
           </w:rPr>
           <w:t>countries</w:t>
         </w:r>
+        <w:proofErr w:type="spellEnd"/>
         <w:r>
           <w:rPr>
             <w:rStyle w:val="Hipervnculo"/>
@@ -2588,13 +2528,11 @@
     <w:p>
       <w:pPr>
         <w:pStyle w:val="Prrafodelista"/>
-        <w:ind w:left="720"/>
       </w:pPr>
     </w:p>
     <w:p>
       <w:pPr>
         <w:pStyle w:val="Prrafodelista"/>
-        <w:ind w:left="720"/>
       </w:pPr>
     </w:p>
     <w:p>
@@ -2604,9 +2542,8 @@
           <w:ilvl w:val="0"/>
           <w:numId w:val="2"/>
         </w:numPr>
-        <w:rPr/>
-      </w:pPr>
-      <w:hyperlink r:id="R11cc1a70acea4c3d">
+      </w:pPr>
+      <w:hyperlink r:id="rId19">
         <w:r>
           <w:rPr>
             <w:rStyle w:val="Hipervnculo"/>
@@ -2618,7 +2555,6 @@
     <w:p>
       <w:pPr>
         <w:pStyle w:val="Prrafodelista"/>
-        <w:ind w:left="720"/>
       </w:pPr>
     </w:p>
     <w:p>
@@ -2628,9 +2564,8 @@
           <w:ilvl w:val="0"/>
           <w:numId w:val="2"/>
         </w:numPr>
-        <w:rPr/>
-      </w:pPr>
-      <w:hyperlink r:id="R4e8cdee0cfd040de">
+      </w:pPr>
+      <w:hyperlink r:id="rId20">
         <w:r>
           <w:rPr>
             <w:rStyle w:val="Hipervnculo"/>
@@ -2642,7 +2577,6 @@
     <w:p>
       <w:pPr>
         <w:pStyle w:val="Prrafodelista"/>
-        <w:ind w:left="720"/>
       </w:pPr>
     </w:p>
     <w:p>
@@ -2652,9 +2586,8 @@
           <w:ilvl w:val="0"/>
           <w:numId w:val="2"/>
         </w:numPr>
-        <w:rPr/>
-      </w:pPr>
-      <w:hyperlink r:id="Rd7a2dd1cbc7744f4">
+      </w:pPr>
+      <w:hyperlink r:id="rId21">
         <w:r>
           <w:rPr>
             <w:rStyle w:val="Hipervnculo"/>
@@ -2666,7 +2599,6 @@
     <w:p>
       <w:pPr>
         <w:pStyle w:val="Prrafodelista"/>
-        <w:ind w:left="720"/>
       </w:pPr>
     </w:p>
     <w:p>
@@ -2676,9 +2608,8 @@
           <w:ilvl w:val="0"/>
           <w:numId w:val="2"/>
         </w:numPr>
-        <w:rPr/>
-      </w:pPr>
-      <w:hyperlink r:id="Rafef0fee2bb746af">
+      </w:pPr>
+      <w:hyperlink r:id="rId22">
         <w:r>
           <w:rPr>
             <w:rStyle w:val="Hipervnculo"/>
@@ -2690,7 +2621,6 @@
     <w:p>
       <w:pPr>
         <w:pStyle w:val="Prrafodelista"/>
-        <w:ind w:left="720"/>
       </w:pPr>
     </w:p>
     <w:p>
@@ -2700,9 +2630,8 @@
           <w:ilvl w:val="0"/>
           <w:numId w:val="2"/>
         </w:numPr>
-        <w:rPr/>
-      </w:pPr>
-      <w:hyperlink r:id="R0a92583cae2c4c71">
+      </w:pPr>
+      <w:hyperlink r:id="rId23">
         <w:r>
           <w:rPr>
             <w:rStyle w:val="Hipervnculo"/>
@@ -2727,16 +2656,16 @@
     </w:p>
     <w:p/>
     <w:sectPr>
-      <w:headerReference w:type="default" r:id="rId16"/>
-      <w:footerReference w:type="default" r:id="rId17"/>
-      <w:pgSz w:w="11906" w:h="16838" w:orient="portrait"/>
+      <w:headerReference w:type="default" r:id="rId24"/>
+      <w:footerReference w:type="default" r:id="rId25"/>
+      <w:headerReference w:type="first" r:id="rId26"/>
+      <w:footerReference w:type="first" r:id="rId27"/>
+      <w:pgSz w:w="11906" w:h="16838"/>
       <w:pgMar w:top="1417" w:right="1701" w:bottom="1417" w:left="1701" w:header="2438" w:footer="708" w:gutter="0"/>
       <w:pgNumType w:start="0"/>
       <w:cols w:space="708"/>
       <w:titlePg/>
       <w:docGrid w:linePitch="360"/>
-      <w:headerReference w:type="first" r:id="Rd831c5401820453e"/>
-      <w:footerReference w:type="first" r:id="R5c38a50f5c4f4839"/>
     </w:sectPr>
   </w:body>
 </w:document>
@@ -2788,7 +2717,7 @@
         <w:pPr>
           <w:pStyle w:val="Piedepgina"/>
           <w:pBdr>
-            <w:top w:val="single" w:color="D9D9D9" w:themeColor="background1" w:themeShade="D9" w:sz="4" w:space="1"/>
+            <w:top w:val="single" w:sz="4" w:space="1" w:color="D9D9D9" w:themeColor="background1" w:themeShade="D9"/>
           </w:pBdr>
           <w:jc w:val="right"/>
         </w:pPr>
@@ -2829,11 +2758,9 @@
 </file>
 
 <file path=word/footer2.xml><?xml version="1.0" encoding="utf-8"?>
-<w:ftr xmlns:w14="http://schemas.microsoft.com/office/word/2010/wordml" xmlns:w="http://schemas.openxmlformats.org/wordprocessingml/2006/main">
+<w:ftr xmlns:wpc="http://schemas.microsoft.com/office/word/2010/wordprocessingCanvas" xmlns:cx="http://schemas.microsoft.com/office/drawing/2014/chartex" xmlns:cx1="http://schemas.microsoft.com/office/drawing/2015/9/8/chartex" xmlns:cx2="http://schemas.microsoft.com/office/drawing/2015/10/21/chartex" xmlns:cx3="http://schemas.microsoft.com/office/drawing/2016/5/9/chartex" xmlns:cx4="http://schemas.microsoft.com/office/drawing/2016/5/10/chartex" xmlns:cx5="http://schemas.microsoft.com/office/drawing/2016/5/11/chartex" xmlns:cx6="http://schemas.microsoft.com/office/drawing/2016/5/12/chartex" xmlns:cx7="http://schemas.microsoft.com/office/drawing/2016/5/13/chartex" xmlns:cx8="http://schemas.microsoft.com/office/drawing/2016/5/14/chartex" xmlns:mc="http://schemas.openxmlformats.org/markup-compatibility/2006" xmlns:aink="http://schemas.microsoft.com/office/drawing/2016/ink" xmlns:am3d="http://schemas.microsoft.com/office/drawing/2017/model3d" xmlns:o="urn:schemas-microsoft-com:office:office" xmlns:oel="http://schemas.microsoft.com/office/2019/extlst" xmlns:r="http://schemas.openxmlformats.org/officeDocument/2006/relationships" xmlns:m="http://schemas.openxmlformats.org/officeDocument/2006/math" xmlns:v="urn:schemas-microsoft-com:vml" xmlns:wp14="http://schemas.microsoft.com/office/word/2010/wordprocessingDrawing" xmlns:wp="http://schemas.openxmlformats.org/drawingml/2006/wordprocessingDrawing" xmlns:w10="urn:schemas-microsoft-com:office:word" xmlns:w="http://schemas.openxmlformats.org/wordprocessingml/2006/main" xmlns:w14="http://schemas.microsoft.com/office/word/2010/wordml" xmlns:w15="http://schemas.microsoft.com/office/word/2012/wordml" xmlns:w16cex="http://schemas.microsoft.com/office/word/2018/wordml/cex" xmlns:w16cid="http://schemas.microsoft.com/office/word/2016/wordml/cid" xmlns:w16="http://schemas.microsoft.com/office/word/2018/wordml" xmlns:w16du="http://schemas.microsoft.com/office/word/2023/wordml/word16du" xmlns:w16sdtdh="http://schemas.microsoft.com/office/word/2020/wordml/sdtdatahash" xmlns:w16se="http://schemas.microsoft.com/office/word/2015/wordml/symex" xmlns:wpg="http://schemas.microsoft.com/office/word/2010/wordprocessingGroup" xmlns:wpi="http://schemas.microsoft.com/office/word/2010/wordprocessingInk" xmlns:wne="http://schemas.microsoft.com/office/word/2006/wordml" xmlns:wps="http://schemas.microsoft.com/office/word/2010/wordprocessingShape" mc:Ignorable="w14 w15 w16se w16cid w16 w16cex w16sdtdh w16du wp14">
   <w:tbl>
     <w:tblPr>
-      <w:tblStyle w:val="Tablanormal"/>
-      <w:bidiVisual w:val="0"/>
       <w:tblW w:w="0" w:type="auto"/>
       <w:tblLayout w:type="fixed"/>
       <w:tblLook w:val="06A0" w:firstRow="1" w:lastRow="0" w:firstColumn="1" w:lastColumn="0" w:noHBand="1" w:noVBand="1"/>
@@ -2850,26 +2777,21 @@
       <w:tc>
         <w:tcPr>
           <w:tcW w:w="2830" w:type="dxa"/>
-          <w:tcMar/>
         </w:tcPr>
         <w:p>
           <w:pPr>
             <w:pStyle w:val="Encabezado"/>
-            <w:bidi w:val="0"/>
             <w:ind w:left="-115"/>
-            <w:jc w:val="left"/>
           </w:pPr>
         </w:p>
       </w:tc>
       <w:tc>
         <w:tcPr>
           <w:tcW w:w="2830" w:type="dxa"/>
-          <w:tcMar/>
         </w:tcPr>
         <w:p>
           <w:pPr>
             <w:pStyle w:val="Encabezado"/>
-            <w:bidi w:val="0"/>
             <w:jc w:val="center"/>
           </w:pPr>
         </w:p>
@@ -2877,12 +2799,10 @@
       <w:tc>
         <w:tcPr>
           <w:tcW w:w="2830" w:type="dxa"/>
-          <w:tcMar/>
         </w:tcPr>
         <w:p>
           <w:pPr>
             <w:pStyle w:val="Encabezado"/>
-            <w:bidi w:val="0"/>
             <w:ind w:right="-115"/>
             <w:jc w:val="right"/>
           </w:pPr>
@@ -2893,7 +2813,6 @@
   <w:p>
     <w:pPr>
       <w:pStyle w:val="Piedepgina"/>
-      <w:bidi w:val="0"/>
     </w:pPr>
   </w:p>
 </w:ftr>
@@ -2925,7 +2844,7 @@
 </file>
 
 <file path=word/header1.xml><?xml version="1.0" encoding="utf-8"?>
-<w:hdr xmlns:wpc="http://schemas.microsoft.com/office/word/2010/wordprocessingCanvas" xmlns:cx="http://schemas.microsoft.com/office/drawing/2014/chartex" xmlns:cx1="http://schemas.microsoft.com/office/drawing/2015/9/8/chartex" xmlns:cx2="http://schemas.microsoft.com/office/drawing/2015/10/21/chartex" xmlns:cx3="http://schemas.microsoft.com/office/drawing/2016/5/9/chartex" xmlns:cx4="http://schemas.microsoft.com/office/drawing/2016/5/10/chartex" xmlns:cx5="http://schemas.microsoft.com/office/drawing/2016/5/11/chartex" xmlns:cx6="http://schemas.microsoft.com/office/drawing/2016/5/12/chartex" xmlns:cx7="http://schemas.microsoft.com/office/drawing/2016/5/13/chartex" xmlns:cx8="http://schemas.microsoft.com/office/drawing/2016/5/14/chartex" xmlns:mc="http://schemas.openxmlformats.org/markup-compatibility/2006" xmlns:aink="http://schemas.microsoft.com/office/drawing/2016/ink" xmlns:am3d="http://schemas.microsoft.com/office/drawing/2017/model3d" xmlns:o="urn:schemas-microsoft-com:office:office" xmlns:oel="http://schemas.microsoft.com/office/2019/extlst" xmlns:r="http://schemas.openxmlformats.org/officeDocument/2006/relationships" xmlns:m="http://schemas.openxmlformats.org/officeDocument/2006/math" xmlns:v="urn:schemas-microsoft-com:vml" xmlns:wp14="http://schemas.microsoft.com/office/word/2010/wordprocessingDrawing" xmlns:wp="http://schemas.openxmlformats.org/drawingml/2006/wordprocessingDrawing" xmlns:w10="urn:schemas-microsoft-com:office:word" xmlns:w="http://schemas.openxmlformats.org/wordprocessingml/2006/main" xmlns:w14="http://schemas.microsoft.com/office/word/2010/wordml" xmlns:w15="http://schemas.microsoft.com/office/word/2012/wordml" xmlns:w16cex="http://schemas.microsoft.com/office/word/2018/wordml/cex" xmlns:w16cid="http://schemas.microsoft.com/office/word/2016/wordml/cid" xmlns:w16="http://schemas.microsoft.com/office/word/2018/wordml" xmlns:w16du="http://schemas.microsoft.com/office/word/2023/wordml/word16du" xmlns:w16sdtdh="http://schemas.microsoft.com/office/word/2020/wordml/sdtdatahash" xmlns:w16se="http://schemas.microsoft.com/office/word/2015/wordml/symex" xmlns:wpg="http://schemas.microsoft.com/office/word/2010/wordprocessingGroup" xmlns:wpi="http://schemas.microsoft.com/office/word/2010/wordprocessingInk" xmlns:wne="http://schemas.microsoft.com/office/word/2006/wordml" xmlns:wps="http://schemas.microsoft.com/office/word/2010/wordprocessingShape" xmlns:a="http://schemas.openxmlformats.org/drawingml/2006/main" xmlns:pic="http://schemas.openxmlformats.org/drawingml/2006/picture" xmlns:a14="http://schemas.microsoft.com/office/drawing/2010/main" mc:Ignorable="w14 w15 w16se w16cid w16 w16cex w16sdtdh w16du wp14">
+<w:hdr xmlns:wpc="http://schemas.microsoft.com/office/word/2010/wordprocessingCanvas" xmlns:cx="http://schemas.microsoft.com/office/drawing/2014/chartex" xmlns:cx1="http://schemas.microsoft.com/office/drawing/2015/9/8/chartex" xmlns:cx2="http://schemas.microsoft.com/office/drawing/2015/10/21/chartex" xmlns:cx3="http://schemas.microsoft.com/office/drawing/2016/5/9/chartex" xmlns:cx4="http://schemas.microsoft.com/office/drawing/2016/5/10/chartex" xmlns:cx5="http://schemas.microsoft.com/office/drawing/2016/5/11/chartex" xmlns:cx6="http://schemas.microsoft.com/office/drawing/2016/5/12/chartex" xmlns:cx7="http://schemas.microsoft.com/office/drawing/2016/5/13/chartex" xmlns:cx8="http://schemas.microsoft.com/office/drawing/2016/5/14/chartex" xmlns:mc="http://schemas.openxmlformats.org/markup-compatibility/2006" xmlns:aink="http://schemas.microsoft.com/office/drawing/2016/ink" xmlns:am3d="http://schemas.microsoft.com/office/drawing/2017/model3d" xmlns:o="urn:schemas-microsoft-com:office:office" xmlns:oel="http://schemas.microsoft.com/office/2019/extlst" xmlns:r="http://schemas.openxmlformats.org/officeDocument/2006/relationships" xmlns:m="http://schemas.openxmlformats.org/officeDocument/2006/math" xmlns:v="urn:schemas-microsoft-com:vml" xmlns:wp14="http://schemas.microsoft.com/office/word/2010/wordprocessingDrawing" xmlns:wp="http://schemas.openxmlformats.org/drawingml/2006/wordprocessingDrawing" xmlns:w10="urn:schemas-microsoft-com:office:word" xmlns:w="http://schemas.openxmlformats.org/wordprocessingml/2006/main" xmlns:w14="http://schemas.microsoft.com/office/word/2010/wordml" xmlns:w15="http://schemas.microsoft.com/office/word/2012/wordml" xmlns:w16cex="http://schemas.microsoft.com/office/word/2018/wordml/cex" xmlns:w16cid="http://schemas.microsoft.com/office/word/2016/wordml/cid" xmlns:w16="http://schemas.microsoft.com/office/word/2018/wordml" xmlns:w16du="http://schemas.microsoft.com/office/word/2023/wordml/word16du" xmlns:w16sdtdh="http://schemas.microsoft.com/office/word/2020/wordml/sdtdatahash" xmlns:w16se="http://schemas.microsoft.com/office/word/2015/wordml/symex" xmlns:wpg="http://schemas.microsoft.com/office/word/2010/wordprocessingGroup" xmlns:wpi="http://schemas.microsoft.com/office/word/2010/wordprocessingInk" xmlns:wne="http://schemas.microsoft.com/office/word/2006/wordml" xmlns:wps="http://schemas.microsoft.com/office/word/2010/wordprocessingShape" mc:Ignorable="w14 w15 w16se w16cid w16 w16cex w16sdtdh w16du wp14">
   <w:p>
     <w:pPr>
       <w:pStyle w:val="Encabezado"/>
@@ -3012,11 +2931,9 @@
 </file>
 
 <file path=word/header2.xml><?xml version="1.0" encoding="utf-8"?>
-<w:hdr xmlns:w14="http://schemas.microsoft.com/office/word/2010/wordml" xmlns:w="http://schemas.openxmlformats.org/wordprocessingml/2006/main">
+<w:hdr xmlns:wpc="http://schemas.microsoft.com/office/word/2010/wordprocessingCanvas" xmlns:cx="http://schemas.microsoft.com/office/drawing/2014/chartex" xmlns:cx1="http://schemas.microsoft.com/office/drawing/2015/9/8/chartex" xmlns:cx2="http://schemas.microsoft.com/office/drawing/2015/10/21/chartex" xmlns:cx3="http://schemas.microsoft.com/office/drawing/2016/5/9/chartex" xmlns:cx4="http://schemas.microsoft.com/office/drawing/2016/5/10/chartex" xmlns:cx5="http://schemas.microsoft.com/office/drawing/2016/5/11/chartex" xmlns:cx6="http://schemas.microsoft.com/office/drawing/2016/5/12/chartex" xmlns:cx7="http://schemas.microsoft.com/office/drawing/2016/5/13/chartex" xmlns:cx8="http://schemas.microsoft.com/office/drawing/2016/5/14/chartex" xmlns:mc="http://schemas.openxmlformats.org/markup-compatibility/2006" xmlns:aink="http://schemas.microsoft.com/office/drawing/2016/ink" xmlns:am3d="http://schemas.microsoft.com/office/drawing/2017/model3d" xmlns:o="urn:schemas-microsoft-com:office:office" xmlns:oel="http://schemas.microsoft.com/office/2019/extlst" xmlns:r="http://schemas.openxmlformats.org/officeDocument/2006/relationships" xmlns:m="http://schemas.openxmlformats.org/officeDocument/2006/math" xmlns:v="urn:schemas-microsoft-com:vml" xmlns:wp14="http://schemas.microsoft.com/office/word/2010/wordprocessingDrawing" xmlns:wp="http://schemas.openxmlformats.org/drawingml/2006/wordprocessingDrawing" xmlns:w10="urn:schemas-microsoft-com:office:word" xmlns:w="http://schemas.openxmlformats.org/wordprocessingml/2006/main" xmlns:w14="http://schemas.microsoft.com/office/word/2010/wordml" xmlns:w15="http://schemas.microsoft.com/office/word/2012/wordml" xmlns:w16cex="http://schemas.microsoft.com/office/word/2018/wordml/cex" xmlns:w16cid="http://schemas.microsoft.com/office/word/2016/wordml/cid" xmlns:w16="http://schemas.microsoft.com/office/word/2018/wordml" xmlns:w16du="http://schemas.microsoft.com/office/word/2023/wordml/word16du" xmlns:w16sdtdh="http://schemas.microsoft.com/office/word/2020/wordml/sdtdatahash" xmlns:w16se="http://schemas.microsoft.com/office/word/2015/wordml/symex" xmlns:wpg="http://schemas.microsoft.com/office/word/2010/wordprocessingGroup" xmlns:wpi="http://schemas.microsoft.com/office/word/2010/wordprocessingInk" xmlns:wne="http://schemas.microsoft.com/office/word/2006/wordml" xmlns:wps="http://schemas.microsoft.com/office/word/2010/wordprocessingShape" mc:Ignorable="w14 w15 w16se w16cid w16 w16cex w16sdtdh w16du wp14">
   <w:tbl>
     <w:tblPr>
-      <w:tblStyle w:val="Tablanormal"/>
-      <w:bidiVisual w:val="0"/>
       <w:tblW w:w="0" w:type="auto"/>
       <w:tblLayout w:type="fixed"/>
       <w:tblLook w:val="06A0" w:firstRow="1" w:lastRow="0" w:firstColumn="1" w:lastColumn="0" w:noHBand="1" w:noVBand="1"/>
@@ -3033,26 +2950,21 @@
       <w:tc>
         <w:tcPr>
           <w:tcW w:w="2830" w:type="dxa"/>
-          <w:tcMar/>
         </w:tcPr>
         <w:p>
           <w:pPr>
             <w:pStyle w:val="Encabezado"/>
-            <w:bidi w:val="0"/>
             <w:ind w:left="-115"/>
-            <w:jc w:val="left"/>
           </w:pPr>
         </w:p>
       </w:tc>
       <w:tc>
         <w:tcPr>
           <w:tcW w:w="2830" w:type="dxa"/>
-          <w:tcMar/>
         </w:tcPr>
         <w:p>
           <w:pPr>
             <w:pStyle w:val="Encabezado"/>
-            <w:bidi w:val="0"/>
             <w:jc w:val="center"/>
           </w:pPr>
         </w:p>
@@ -3060,12 +2972,10 @@
       <w:tc>
         <w:tcPr>
           <w:tcW w:w="2830" w:type="dxa"/>
-          <w:tcMar/>
         </w:tcPr>
         <w:p>
           <w:pPr>
             <w:pStyle w:val="Encabezado"/>
-            <w:bidi w:val="0"/>
             <w:ind w:right="-115"/>
             <w:jc w:val="right"/>
           </w:pPr>
@@ -3076,7 +2986,6 @@
   <w:p>
     <w:pPr>
       <w:pStyle w:val="Encabezado"/>
-      <w:bidi w:val="0"/>
     </w:pPr>
   </w:p>
 </w:hdr>
@@ -3097,7 +3006,7 @@
         <w:ind w:left="720" w:hanging="360"/>
       </w:pPr>
       <w:rPr>
-        <w:rFonts w:hint="default" w:ascii="Symbol" w:hAnsi="Symbol"/>
+        <w:rFonts w:ascii="Symbol" w:hAnsi="Symbol" w:hint="default"/>
       </w:rPr>
     </w:lvl>
     <w:lvl w:ilvl="1" w:tplc="0C0A0003" w:tentative="1">
@@ -3109,7 +3018,7 @@
         <w:ind w:left="1440" w:hanging="360"/>
       </w:pPr>
       <w:rPr>
-        <w:rFonts w:hint="default" w:ascii="Courier New" w:hAnsi="Courier New" w:cs="Courier New"/>
+        <w:rFonts w:ascii="Courier New" w:hAnsi="Courier New" w:cs="Courier New" w:hint="default"/>
       </w:rPr>
     </w:lvl>
     <w:lvl w:ilvl="2" w:tplc="0C0A0005" w:tentative="1">
@@ -3121,7 +3030,7 @@
         <w:ind w:left="2160" w:hanging="360"/>
       </w:pPr>
       <w:rPr>
-        <w:rFonts w:hint="default" w:ascii="Wingdings" w:hAnsi="Wingdings"/>
+        <w:rFonts w:ascii="Wingdings" w:hAnsi="Wingdings" w:hint="default"/>
       </w:rPr>
     </w:lvl>
     <w:lvl w:ilvl="3" w:tplc="0C0A0001" w:tentative="1">
@@ -3133,7 +3042,7 @@
         <w:ind w:left="2880" w:hanging="360"/>
       </w:pPr>
       <w:rPr>
-        <w:rFonts w:hint="default" w:ascii="Symbol" w:hAnsi="Symbol"/>
+        <w:rFonts w:ascii="Symbol" w:hAnsi="Symbol" w:hint="default"/>
       </w:rPr>
     </w:lvl>
     <w:lvl w:ilvl="4" w:tplc="0C0A0003" w:tentative="1">
@@ -3145,7 +3054,7 @@
         <w:ind w:left="3600" w:hanging="360"/>
       </w:pPr>
       <w:rPr>
-        <w:rFonts w:hint="default" w:ascii="Courier New" w:hAnsi="Courier New" w:cs="Courier New"/>
+        <w:rFonts w:ascii="Courier New" w:hAnsi="Courier New" w:cs="Courier New" w:hint="default"/>
       </w:rPr>
     </w:lvl>
     <w:lvl w:ilvl="5" w:tplc="0C0A0005" w:tentative="1">
@@ -3157,7 +3066,7 @@
         <w:ind w:left="4320" w:hanging="360"/>
       </w:pPr>
       <w:rPr>
-        <w:rFonts w:hint="default" w:ascii="Wingdings" w:hAnsi="Wingdings"/>
+        <w:rFonts w:ascii="Wingdings" w:hAnsi="Wingdings" w:hint="default"/>
       </w:rPr>
     </w:lvl>
     <w:lvl w:ilvl="6" w:tplc="0C0A0001" w:tentative="1">
@@ -3169,7 +3078,7 @@
         <w:ind w:left="5040" w:hanging="360"/>
       </w:pPr>
       <w:rPr>
-        <w:rFonts w:hint="default" w:ascii="Symbol" w:hAnsi="Symbol"/>
+        <w:rFonts w:ascii="Symbol" w:hAnsi="Symbol" w:hint="default"/>
       </w:rPr>
     </w:lvl>
     <w:lvl w:ilvl="7" w:tplc="0C0A0003" w:tentative="1">
@@ -3181,7 +3090,7 @@
         <w:ind w:left="5760" w:hanging="360"/>
       </w:pPr>
       <w:rPr>
-        <w:rFonts w:hint="default" w:ascii="Courier New" w:hAnsi="Courier New" w:cs="Courier New"/>
+        <w:rFonts w:ascii="Courier New" w:hAnsi="Courier New" w:cs="Courier New" w:hint="default"/>
       </w:rPr>
     </w:lvl>
     <w:lvl w:ilvl="8" w:tplc="0C0A0005" w:tentative="1">
@@ -3193,7 +3102,7 @@
         <w:ind w:left="6480" w:hanging="360"/>
       </w:pPr>
       <w:rPr>
-        <w:rFonts w:hint="default" w:ascii="Wingdings" w:hAnsi="Wingdings"/>
+        <w:rFonts w:ascii="Wingdings" w:hAnsi="Wingdings" w:hint="default"/>
       </w:rPr>
     </w:lvl>
   </w:abstractNum>
@@ -3210,7 +3119,7 @@
         <w:ind w:left="720" w:hanging="360"/>
       </w:pPr>
       <w:rPr>
-        <w:rFonts w:hint="default" w:ascii="Symbol" w:hAnsi="Symbol"/>
+        <w:rFonts w:ascii="Symbol" w:hAnsi="Symbol" w:hint="default"/>
       </w:rPr>
     </w:lvl>
     <w:lvl w:ilvl="1" w:tplc="0C0A0003" w:tentative="1">
@@ -3222,7 +3131,7 @@
         <w:ind w:left="1440" w:hanging="360"/>
       </w:pPr>
       <w:rPr>
-        <w:rFonts w:hint="default" w:ascii="Courier New" w:hAnsi="Courier New" w:cs="Courier New"/>
+        <w:rFonts w:ascii="Courier New" w:hAnsi="Courier New" w:cs="Courier New" w:hint="default"/>
       </w:rPr>
     </w:lvl>
     <w:lvl w:ilvl="2" w:tplc="0C0A0005" w:tentative="1">
@@ -3234,7 +3143,7 @@
         <w:ind w:left="2160" w:hanging="360"/>
       </w:pPr>
       <w:rPr>
-        <w:rFonts w:hint="default" w:ascii="Wingdings" w:hAnsi="Wingdings"/>
+        <w:rFonts w:ascii="Wingdings" w:hAnsi="Wingdings" w:hint="default"/>
       </w:rPr>
     </w:lvl>
     <w:lvl w:ilvl="3" w:tplc="0C0A0001" w:tentative="1">
@@ -3246,7 +3155,7 @@
         <w:ind w:left="2880" w:hanging="360"/>
       </w:pPr>
       <w:rPr>
-        <w:rFonts w:hint="default" w:ascii="Symbol" w:hAnsi="Symbol"/>
+        <w:rFonts w:ascii="Symbol" w:hAnsi="Symbol" w:hint="default"/>
       </w:rPr>
     </w:lvl>
     <w:lvl w:ilvl="4" w:tplc="0C0A0003" w:tentative="1">
@@ -3258,7 +3167,7 @@
         <w:ind w:left="3600" w:hanging="360"/>
       </w:pPr>
       <w:rPr>
-        <w:rFonts w:hint="default" w:ascii="Courier New" w:hAnsi="Courier New" w:cs="Courier New"/>
+        <w:rFonts w:ascii="Courier New" w:hAnsi="Courier New" w:cs="Courier New" w:hint="default"/>
       </w:rPr>
     </w:lvl>
     <w:lvl w:ilvl="5" w:tplc="0C0A0005" w:tentative="1">
@@ -3270,7 +3179,7 @@
         <w:ind w:left="4320" w:hanging="360"/>
       </w:pPr>
       <w:rPr>
-        <w:rFonts w:hint="default" w:ascii="Wingdings" w:hAnsi="Wingdings"/>
+        <w:rFonts w:ascii="Wingdings" w:hAnsi="Wingdings" w:hint="default"/>
       </w:rPr>
     </w:lvl>
     <w:lvl w:ilvl="6" w:tplc="0C0A0001" w:tentative="1">
@@ -3282,7 +3191,7 @@
         <w:ind w:left="5040" w:hanging="360"/>
       </w:pPr>
       <w:rPr>
-        <w:rFonts w:hint="default" w:ascii="Symbol" w:hAnsi="Symbol"/>
+        <w:rFonts w:ascii="Symbol" w:hAnsi="Symbol" w:hint="default"/>
       </w:rPr>
     </w:lvl>
     <w:lvl w:ilvl="7" w:tplc="0C0A0003" w:tentative="1">
@@ -3294,7 +3203,7 @@
         <w:ind w:left="5760" w:hanging="360"/>
       </w:pPr>
       <w:rPr>
-        <w:rFonts w:hint="default" w:ascii="Courier New" w:hAnsi="Courier New" w:cs="Courier New"/>
+        <w:rFonts w:ascii="Courier New" w:hAnsi="Courier New" w:cs="Courier New" w:hint="default"/>
       </w:rPr>
     </w:lvl>
     <w:lvl w:ilvl="8" w:tplc="0C0A0005" w:tentative="1">
@@ -3306,7 +3215,7 @@
         <w:ind w:left="6480" w:hanging="360"/>
       </w:pPr>
       <w:rPr>
-        <w:rFonts w:hint="default" w:ascii="Wingdings" w:hAnsi="Wingdings"/>
+        <w:rFonts w:ascii="Wingdings" w:hAnsi="Wingdings" w:hint="default"/>
       </w:rPr>
     </w:lvl>
   </w:abstractNum>
@@ -3324,7 +3233,7 @@
   <w:docDefaults>
     <w:rPrDefault>
       <w:rPr>
-        <w:rFonts w:asciiTheme="minorHAnsi" w:hAnsiTheme="minorHAnsi" w:eastAsiaTheme="minorHAnsi" w:cstheme="minorBidi"/>
+        <w:rFonts w:asciiTheme="minorHAnsi" w:eastAsiaTheme="minorHAnsi" w:hAnsiTheme="minorHAnsi" w:cstheme="minorBidi"/>
         <w:kern w:val="2"/>
         <w:sz w:val="24"/>
         <w:szCs w:val="24"/>
@@ -3341,14 +3250,14 @@
   <w:latentStyles w:defLockedState="0" w:defUIPriority="99" w:defSemiHidden="0" w:defUnhideWhenUsed="0" w:defQFormat="0" w:count="376">
     <w:lsdException w:name="Normal" w:uiPriority="0" w:qFormat="1"/>
     <w:lsdException w:name="heading 1" w:uiPriority="9" w:qFormat="1"/>
-    <w:lsdException w:name="heading 2" w:uiPriority="9" w:semiHidden="1" w:unhideWhenUsed="1" w:qFormat="1"/>
-    <w:lsdException w:name="heading 3" w:uiPriority="9" w:semiHidden="1" w:unhideWhenUsed="1" w:qFormat="1"/>
-    <w:lsdException w:name="heading 4" w:uiPriority="9" w:semiHidden="1" w:unhideWhenUsed="1" w:qFormat="1"/>
-    <w:lsdException w:name="heading 5" w:uiPriority="9" w:semiHidden="1" w:unhideWhenUsed="1" w:qFormat="1"/>
-    <w:lsdException w:name="heading 6" w:uiPriority="9" w:semiHidden="1" w:unhideWhenUsed="1" w:qFormat="1"/>
-    <w:lsdException w:name="heading 7" w:uiPriority="9" w:semiHidden="1" w:unhideWhenUsed="1" w:qFormat="1"/>
-    <w:lsdException w:name="heading 8" w:uiPriority="9" w:semiHidden="1" w:unhideWhenUsed="1" w:qFormat="1"/>
-    <w:lsdException w:name="heading 9" w:uiPriority="9" w:semiHidden="1" w:unhideWhenUsed="1" w:qFormat="1"/>
+    <w:lsdException w:name="heading 2" w:semiHidden="1" w:uiPriority="9" w:unhideWhenUsed="1" w:qFormat="1"/>
+    <w:lsdException w:name="heading 3" w:semiHidden="1" w:uiPriority="9" w:unhideWhenUsed="1" w:qFormat="1"/>
+    <w:lsdException w:name="heading 4" w:semiHidden="1" w:uiPriority="9" w:unhideWhenUsed="1" w:qFormat="1"/>
+    <w:lsdException w:name="heading 5" w:semiHidden="1" w:uiPriority="9" w:unhideWhenUsed="1" w:qFormat="1"/>
+    <w:lsdException w:name="heading 6" w:semiHidden="1" w:uiPriority="9" w:unhideWhenUsed="1" w:qFormat="1"/>
+    <w:lsdException w:name="heading 7" w:semiHidden="1" w:uiPriority="9" w:unhideWhenUsed="1" w:qFormat="1"/>
+    <w:lsdException w:name="heading 8" w:semiHidden="1" w:uiPriority="9" w:unhideWhenUsed="1" w:qFormat="1"/>
+    <w:lsdException w:name="heading 9" w:semiHidden="1" w:uiPriority="9" w:unhideWhenUsed="1" w:qFormat="1"/>
     <w:lsdException w:name="index 1" w:semiHidden="1" w:unhideWhenUsed="1"/>
     <w:lsdException w:name="index 2" w:semiHidden="1" w:unhideWhenUsed="1"/>
     <w:lsdException w:name="index 3" w:semiHidden="1" w:unhideWhenUsed="1"/>
@@ -3358,22 +3267,22 @@
     <w:lsdException w:name="index 7" w:semiHidden="1" w:unhideWhenUsed="1"/>
     <w:lsdException w:name="index 8" w:semiHidden="1" w:unhideWhenUsed="1"/>
     <w:lsdException w:name="index 9" w:semiHidden="1" w:unhideWhenUsed="1"/>
-    <w:lsdException w:name="toc 1" w:uiPriority="39" w:semiHidden="1" w:unhideWhenUsed="1"/>
-    <w:lsdException w:name="toc 2" w:uiPriority="39" w:semiHidden="1" w:unhideWhenUsed="1"/>
-    <w:lsdException w:name="toc 3" w:uiPriority="39" w:semiHidden="1" w:unhideWhenUsed="1"/>
-    <w:lsdException w:name="toc 4" w:uiPriority="39" w:semiHidden="1" w:unhideWhenUsed="1"/>
-    <w:lsdException w:name="toc 5" w:uiPriority="39" w:semiHidden="1" w:unhideWhenUsed="1"/>
-    <w:lsdException w:name="toc 6" w:uiPriority="39" w:semiHidden="1" w:unhideWhenUsed="1"/>
-    <w:lsdException w:name="toc 7" w:uiPriority="39" w:semiHidden="1" w:unhideWhenUsed="1"/>
-    <w:lsdException w:name="toc 8" w:uiPriority="39" w:semiHidden="1" w:unhideWhenUsed="1"/>
-    <w:lsdException w:name="toc 9" w:uiPriority="39" w:semiHidden="1" w:unhideWhenUsed="1"/>
+    <w:lsdException w:name="toc 1" w:semiHidden="1" w:uiPriority="39" w:unhideWhenUsed="1"/>
+    <w:lsdException w:name="toc 2" w:semiHidden="1" w:uiPriority="39" w:unhideWhenUsed="1"/>
+    <w:lsdException w:name="toc 3" w:semiHidden="1" w:uiPriority="39" w:unhideWhenUsed="1"/>
+    <w:lsdException w:name="toc 4" w:semiHidden="1" w:uiPriority="39" w:unhideWhenUsed="1"/>
+    <w:lsdException w:name="toc 5" w:semiHidden="1" w:uiPriority="39" w:unhideWhenUsed="1"/>
+    <w:lsdException w:name="toc 6" w:semiHidden="1" w:uiPriority="39" w:unhideWhenUsed="1"/>
+    <w:lsdException w:name="toc 7" w:semiHidden="1" w:uiPriority="39" w:unhideWhenUsed="1"/>
+    <w:lsdException w:name="toc 8" w:semiHidden="1" w:uiPriority="39" w:unhideWhenUsed="1"/>
+    <w:lsdException w:name="toc 9" w:semiHidden="1" w:uiPriority="39" w:unhideWhenUsed="1"/>
     <w:lsdException w:name="Normal Indent" w:semiHidden="1" w:unhideWhenUsed="1"/>
     <w:lsdException w:name="footnote text" w:semiHidden="1" w:unhideWhenUsed="1"/>
     <w:lsdException w:name="annotation text" w:semiHidden="1" w:unhideWhenUsed="1"/>
     <w:lsdException w:name="header" w:semiHidden="1" w:unhideWhenUsed="1"/>
     <w:lsdException w:name="footer" w:semiHidden="1" w:unhideWhenUsed="1"/>
     <w:lsdException w:name="index heading" w:semiHidden="1" w:unhideWhenUsed="1"/>
-    <w:lsdException w:name="caption" w:uiPriority="35" w:semiHidden="1" w:unhideWhenUsed="1" w:qFormat="1"/>
+    <w:lsdException w:name="caption" w:semiHidden="1" w:uiPriority="35" w:unhideWhenUsed="1" w:qFormat="1"/>
     <w:lsdException w:name="table of figures" w:semiHidden="1" w:unhideWhenUsed="1"/>
     <w:lsdException w:name="envelope address" w:semiHidden="1" w:unhideWhenUsed="1"/>
     <w:lsdException w:name="envelope return" w:semiHidden="1" w:unhideWhenUsed="1"/>
@@ -3404,7 +3313,7 @@
     <w:lsdException w:name="Title" w:uiPriority="10" w:qFormat="1"/>
     <w:lsdException w:name="Closing" w:semiHidden="1" w:unhideWhenUsed="1"/>
     <w:lsdException w:name="Signature" w:semiHidden="1" w:unhideWhenUsed="1"/>
-    <w:lsdException w:name="Default Paragraph Font" w:uiPriority="1" w:semiHidden="1" w:unhideWhenUsed="1"/>
+    <w:lsdException w:name="Default Paragraph Font" w:semiHidden="1" w:uiPriority="1" w:unhideWhenUsed="1"/>
     <w:lsdException w:name="Body Text" w:semiHidden="1" w:unhideWhenUsed="1"/>
     <w:lsdException w:name="Body Text Indent" w:semiHidden="1" w:unhideWhenUsed="1"/>
     <w:lsdException w:name="List Continue" w:semiHidden="1" w:unhideWhenUsed="1"/>
@@ -3604,8 +3513,8 @@
     <w:lsdException w:name="Subtle Reference" w:uiPriority="31" w:qFormat="1"/>
     <w:lsdException w:name="Intense Reference" w:uiPriority="32" w:qFormat="1"/>
     <w:lsdException w:name="Book Title" w:uiPriority="33" w:qFormat="1"/>
-    <w:lsdException w:name="Bibliography" w:uiPriority="37" w:semiHidden="1" w:unhideWhenUsed="1"/>
-    <w:lsdException w:name="TOC Heading" w:uiPriority="39" w:semiHidden="1" w:unhideWhenUsed="1" w:qFormat="1"/>
+    <w:lsdException w:name="Bibliography" w:semiHidden="1" w:uiPriority="37" w:unhideWhenUsed="1"/>
+    <w:lsdException w:name="TOC Heading" w:semiHidden="1" w:uiPriority="39" w:unhideWhenUsed="1" w:qFormat="1"/>
     <w:lsdException w:name="Plain Table 1" w:uiPriority="41"/>
     <w:lsdException w:name="Plain Table 2" w:uiPriority="42"/>
     <w:lsdException w:name="Plain Table 3" w:uiPriority="43"/>
@@ -3716,7 +3625,7 @@
     <w:lsdException w:name="Unresolved Mention" w:semiHidden="1" w:unhideWhenUsed="1"/>
     <w:lsdException w:name="Smart Link" w:semiHidden="1" w:unhideWhenUsed="1"/>
   </w:latentStyles>
-  <w:style w:type="paragraph" w:styleId="Normal" w:default="1">
+  <w:style w:type="paragraph" w:default="1" w:styleId="Normal">
     <w:name w:val="Normal"/>
     <w:qFormat/>
   </w:style>
@@ -3735,7 +3644,7 @@
       <w:outlineLvl w:val="0"/>
     </w:pPr>
     <w:rPr>
-      <w:rFonts w:asciiTheme="majorHAnsi" w:hAnsiTheme="majorHAnsi" w:eastAsiaTheme="majorEastAsia" w:cstheme="majorBidi"/>
+      <w:rFonts w:asciiTheme="majorHAnsi" w:eastAsiaTheme="majorEastAsia" w:hAnsiTheme="majorHAnsi" w:cstheme="majorBidi"/>
       <w:color w:val="0F4761" w:themeColor="accent1" w:themeShade="BF"/>
       <w:sz w:val="40"/>
       <w:szCs w:val="40"/>
@@ -3758,7 +3667,7 @@
       <w:outlineLvl w:val="1"/>
     </w:pPr>
     <w:rPr>
-      <w:rFonts w:asciiTheme="majorHAnsi" w:hAnsiTheme="majorHAnsi" w:eastAsiaTheme="majorEastAsia" w:cstheme="majorBidi"/>
+      <w:rFonts w:asciiTheme="majorHAnsi" w:eastAsiaTheme="majorEastAsia" w:hAnsiTheme="majorHAnsi" w:cstheme="majorBidi"/>
       <w:color w:val="0F4761" w:themeColor="accent1" w:themeShade="BF"/>
       <w:sz w:val="32"/>
       <w:szCs w:val="32"/>
@@ -3919,13 +3828,13 @@
       <w:color w:val="272727" w:themeColor="text1" w:themeTint="D8"/>
     </w:rPr>
   </w:style>
-  <w:style w:type="character" w:styleId="Fuentedeprrafopredeter" w:default="1">
+  <w:style w:type="character" w:default="1" w:styleId="Fuentedeprrafopredeter">
     <w:name w:val="Default Paragraph Font"/>
     <w:uiPriority w:val="1"/>
     <w:semiHidden/>
     <w:unhideWhenUsed/>
   </w:style>
-  <w:style w:type="table" w:styleId="Tablanormal" w:default="1">
+  <w:style w:type="table" w:default="1" w:styleId="Tablanormal">
     <w:name w:val="Normal Table"/>
     <w:uiPriority w:val="99"/>
     <w:semiHidden/>
@@ -3940,26 +3849,26 @@
       </w:tblCellMar>
     </w:tblPr>
   </w:style>
-  <w:style w:type="numbering" w:styleId="Sinlista" w:default="1">
+  <w:style w:type="numbering" w:default="1" w:styleId="Sinlista">
     <w:name w:val="No List"/>
     <w:uiPriority w:val="99"/>
     <w:semiHidden/>
     <w:unhideWhenUsed/>
   </w:style>
-  <w:style w:type="character" w:styleId="Ttulo1Car" w:customStyle="1">
+  <w:style w:type="character" w:customStyle="1" w:styleId="Ttulo1Car">
     <w:name w:val="Título 1 Car"/>
     <w:basedOn w:val="Fuentedeprrafopredeter"/>
     <w:link w:val="Ttulo1"/>
     <w:uiPriority w:val="9"/>
     <w:rsid w:val="00C15DF3"/>
     <w:rPr>
-      <w:rFonts w:asciiTheme="majorHAnsi" w:hAnsiTheme="majorHAnsi" w:eastAsiaTheme="majorEastAsia" w:cstheme="majorBidi"/>
+      <w:rFonts w:asciiTheme="majorHAnsi" w:eastAsiaTheme="majorEastAsia" w:hAnsiTheme="majorHAnsi" w:cstheme="majorBidi"/>
       <w:color w:val="0F4761" w:themeColor="accent1" w:themeShade="BF"/>
       <w:sz w:val="40"/>
       <w:szCs w:val="40"/>
     </w:rPr>
   </w:style>
-  <w:style w:type="character" w:styleId="Ttulo2Car" w:customStyle="1">
+  <w:style w:type="character" w:customStyle="1" w:styleId="Ttulo2Car">
     <w:name w:val="Título 2 Car"/>
     <w:basedOn w:val="Fuentedeprrafopredeter"/>
     <w:link w:val="Ttulo2"/>
@@ -3967,13 +3876,13 @@
     <w:semiHidden/>
     <w:rsid w:val="00C15DF3"/>
     <w:rPr>
-      <w:rFonts w:asciiTheme="majorHAnsi" w:hAnsiTheme="majorHAnsi" w:eastAsiaTheme="majorEastAsia" w:cstheme="majorBidi"/>
+      <w:rFonts w:asciiTheme="majorHAnsi" w:eastAsiaTheme="majorEastAsia" w:hAnsiTheme="majorHAnsi" w:cstheme="majorBidi"/>
       <w:color w:val="0F4761" w:themeColor="accent1" w:themeShade="BF"/>
       <w:sz w:val="32"/>
       <w:szCs w:val="32"/>
     </w:rPr>
   </w:style>
-  <w:style w:type="character" w:styleId="Ttulo3Car" w:customStyle="1">
+  <w:style w:type="character" w:customStyle="1" w:styleId="Ttulo3Car">
     <w:name w:val="Título 3 Car"/>
     <w:basedOn w:val="Fuentedeprrafopredeter"/>
     <w:link w:val="Ttulo3"/>
@@ -3987,7 +3896,7 @@
       <w:szCs w:val="28"/>
     </w:rPr>
   </w:style>
-  <w:style w:type="character" w:styleId="Ttulo4Car" w:customStyle="1">
+  <w:style w:type="character" w:customStyle="1" w:styleId="Ttulo4Car">
     <w:name w:val="Título 4 Car"/>
     <w:basedOn w:val="Fuentedeprrafopredeter"/>
     <w:link w:val="Ttulo4"/>
@@ -4001,7 +3910,7 @@
       <w:color w:val="0F4761" w:themeColor="accent1" w:themeShade="BF"/>
     </w:rPr>
   </w:style>
-  <w:style w:type="character" w:styleId="Ttulo5Car" w:customStyle="1">
+  <w:style w:type="character" w:customStyle="1" w:styleId="Ttulo5Car">
     <w:name w:val="Título 5 Car"/>
     <w:basedOn w:val="Fuentedeprrafopredeter"/>
     <w:link w:val="Ttulo5"/>
@@ -4013,7 +3922,7 @@
       <w:color w:val="0F4761" w:themeColor="accent1" w:themeShade="BF"/>
     </w:rPr>
   </w:style>
-  <w:style w:type="character" w:styleId="Ttulo6Car" w:customStyle="1">
+  <w:style w:type="character" w:customStyle="1" w:styleId="Ttulo6Car">
     <w:name w:val="Título 6 Car"/>
     <w:basedOn w:val="Fuentedeprrafopredeter"/>
     <w:link w:val="Ttulo6"/>
@@ -4027,7 +3936,7 @@
       <w:color w:val="595959" w:themeColor="text1" w:themeTint="A6"/>
     </w:rPr>
   </w:style>
-  <w:style w:type="character" w:styleId="Ttulo7Car" w:customStyle="1">
+  <w:style w:type="character" w:customStyle="1" w:styleId="Ttulo7Car">
     <w:name w:val="Título 7 Car"/>
     <w:basedOn w:val="Fuentedeprrafopredeter"/>
     <w:link w:val="Ttulo7"/>
@@ -4039,7 +3948,7 @@
       <w:color w:val="595959" w:themeColor="text1" w:themeTint="A6"/>
     </w:rPr>
   </w:style>
-  <w:style w:type="character" w:styleId="Ttulo8Car" w:customStyle="1">
+  <w:style w:type="character" w:customStyle="1" w:styleId="Ttulo8Car">
     <w:name w:val="Título 8 Car"/>
     <w:basedOn w:val="Fuentedeprrafopredeter"/>
     <w:link w:val="Ttulo8"/>
@@ -4053,7 +3962,7 @@
       <w:color w:val="272727" w:themeColor="text1" w:themeTint="D8"/>
     </w:rPr>
   </w:style>
-  <w:style w:type="character" w:styleId="Ttulo9Car" w:customStyle="1">
+  <w:style w:type="character" w:customStyle="1" w:styleId="Ttulo9Car">
     <w:name w:val="Título 9 Car"/>
     <w:basedOn w:val="Fuentedeprrafopredeter"/>
     <w:link w:val="Ttulo9"/>
@@ -4078,21 +3987,21 @@
       <w:contextualSpacing/>
     </w:pPr>
     <w:rPr>
-      <w:rFonts w:asciiTheme="majorHAnsi" w:hAnsiTheme="majorHAnsi" w:eastAsiaTheme="majorEastAsia" w:cstheme="majorBidi"/>
+      <w:rFonts w:asciiTheme="majorHAnsi" w:eastAsiaTheme="majorEastAsia" w:hAnsiTheme="majorHAnsi" w:cstheme="majorBidi"/>
       <w:spacing w:val="-10"/>
       <w:kern w:val="28"/>
       <w:sz w:val="56"/>
       <w:szCs w:val="56"/>
     </w:rPr>
   </w:style>
-  <w:style w:type="character" w:styleId="TtuloCar" w:customStyle="1">
+  <w:style w:type="character" w:customStyle="1" w:styleId="TtuloCar">
     <w:name w:val="Título Car"/>
     <w:basedOn w:val="Fuentedeprrafopredeter"/>
     <w:link w:val="Ttulo"/>
     <w:uiPriority w:val="10"/>
     <w:rsid w:val="00C15DF3"/>
     <w:rPr>
-      <w:rFonts w:asciiTheme="majorHAnsi" w:hAnsiTheme="majorHAnsi" w:eastAsiaTheme="majorEastAsia" w:cstheme="majorBidi"/>
+      <w:rFonts w:asciiTheme="majorHAnsi" w:eastAsiaTheme="majorEastAsia" w:hAnsiTheme="majorHAnsi" w:cstheme="majorBidi"/>
       <w:spacing w:val="-10"/>
       <w:kern w:val="28"/>
       <w:sz w:val="56"/>
@@ -4120,7 +4029,7 @@
       <w:szCs w:val="28"/>
     </w:rPr>
   </w:style>
-  <w:style w:type="character" w:styleId="SubttuloCar" w:customStyle="1">
+  <w:style w:type="character" w:customStyle="1" w:styleId="SubttuloCar">
     <w:name w:val="Subtítulo Car"/>
     <w:basedOn w:val="Fuentedeprrafopredeter"/>
     <w:link w:val="Subttulo"/>
@@ -4152,7 +4061,7 @@
       <w:color w:val="404040" w:themeColor="text1" w:themeTint="BF"/>
     </w:rPr>
   </w:style>
-  <w:style w:type="character" w:styleId="CitaCar" w:customStyle="1">
+  <w:style w:type="character" w:customStyle="1" w:styleId="CitaCar">
     <w:name w:val="Cita Car"/>
     <w:basedOn w:val="Fuentedeprrafopredeter"/>
     <w:link w:val="Cita"/>
@@ -4197,8 +4106,8 @@
     <w:rsid w:val="00C15DF3"/>
     <w:pPr>
       <w:pBdr>
-        <w:top w:val="single" w:color="0F4761" w:themeColor="accent1" w:themeShade="BF" w:sz="4" w:space="10"/>
-        <w:bottom w:val="single" w:color="0F4761" w:themeColor="accent1" w:themeShade="BF" w:sz="4" w:space="10"/>
+        <w:top w:val="single" w:sz="4" w:space="10" w:color="0F4761" w:themeColor="accent1" w:themeShade="BF"/>
+        <w:bottom w:val="single" w:sz="4" w:space="10" w:color="0F4761" w:themeColor="accent1" w:themeShade="BF"/>
       </w:pBdr>
       <w:spacing w:before="360" w:after="360"/>
       <w:ind w:left="864" w:right="864"/>
@@ -4210,7 +4119,7 @@
       <w:color w:val="0F4761" w:themeColor="accent1" w:themeShade="BF"/>
     </w:rPr>
   </w:style>
-  <w:style w:type="character" w:styleId="CitadestacadaCar" w:customStyle="1">
+  <w:style w:type="character" w:customStyle="1" w:styleId="CitadestacadaCar">
     <w:name w:val="Cita destacada Car"/>
     <w:basedOn w:val="Fuentedeprrafopredeter"/>
     <w:link w:val="Citadestacada"/>
@@ -4251,7 +4160,7 @@
       <w:spacing w:after="0" w:line="240" w:lineRule="auto"/>
     </w:pPr>
   </w:style>
-  <w:style w:type="character" w:styleId="EncabezadoCar" w:customStyle="1">
+  <w:style w:type="character" w:customStyle="1" w:styleId="EncabezadoCar">
     <w:name w:val="Encabezado Car"/>
     <w:basedOn w:val="Fuentedeprrafopredeter"/>
     <w:link w:val="Encabezado"/>
@@ -4273,7 +4182,7 @@
       <w:spacing w:after="0" w:line="240" w:lineRule="auto"/>
     </w:pPr>
   </w:style>
-  <w:style w:type="character" w:styleId="PiedepginaCar" w:customStyle="1">
+  <w:style w:type="character" w:customStyle="1" w:styleId="PiedepginaCar">
     <w:name w:val="Pie de página Car"/>
     <w:basedOn w:val="Fuentedeprrafopredeter"/>
     <w:link w:val="Piedepgina"/>
@@ -4304,30 +4213,23 @@
       <w:u w:val="single"/>
     </w:rPr>
   </w:style>
-  <w:style xmlns:w="http://schemas.openxmlformats.org/wordprocessingml/2006/main" w:type="table" w:styleId="TableGrid">
-    <w:name xmlns:w="http://schemas.openxmlformats.org/wordprocessingml/2006/main" w:val="Table Grid"/>
-    <w:basedOn xmlns:w="http://schemas.openxmlformats.org/wordprocessingml/2006/main" w:val="Tablanormal"/>
-    <w:uiPriority xmlns:w="http://schemas.openxmlformats.org/wordprocessingml/2006/main" w:val="59"/>
-    <w:rsid xmlns:w="http://schemas.openxmlformats.org/wordprocessingml/2006/main" w:val="00FB4123"/>
-    <w:pPr xmlns:w="http://schemas.openxmlformats.org/wordprocessingml/2006/main">
+  <w:style w:type="table" w:styleId="Tablaconcuadrcula">
+    <w:name w:val="Table Grid"/>
+    <w:basedOn w:val="Tablanormal"/>
+    <w:uiPriority w:val="59"/>
+    <w:rsid w:val="00FB4123"/>
+    <w:pPr>
       <w:spacing w:after="0" w:line="240" w:lineRule="auto"/>
     </w:pPr>
-    <w:tblPr xmlns:w="http://schemas.openxmlformats.org/wordprocessingml/2006/main">
-      <w:tblInd w:w="0" w:type="dxa"/>
+    <w:tblPr>
       <w:tblBorders>
-        <w:top w:val="single" w:color="000000" w:themeColor="text1" w:sz="4" w:space="0"/>
-        <w:left w:val="single" w:color="000000" w:themeColor="text1" w:sz="4" w:space="0"/>
-        <w:bottom w:val="single" w:color="000000" w:themeColor="text1" w:sz="4" w:space="0"/>
-        <w:right w:val="single" w:color="000000" w:themeColor="text1" w:sz="4" w:space="0"/>
-        <w:insideH w:val="single" w:color="000000" w:themeColor="text1" w:sz="4" w:space="0"/>
-        <w:insideV w:val="single" w:color="000000" w:themeColor="text1" w:sz="4" w:space="0"/>
+        <w:top w:val="single" w:sz="4" w:space="0" w:color="000000" w:themeColor="text1"/>
+        <w:left w:val="single" w:sz="4" w:space="0" w:color="000000" w:themeColor="text1"/>
+        <w:bottom w:val="single" w:sz="4" w:space="0" w:color="000000" w:themeColor="text1"/>
+        <w:right w:val="single" w:sz="4" w:space="0" w:color="000000" w:themeColor="text1"/>
+        <w:insideH w:val="single" w:sz="4" w:space="0" w:color="000000" w:themeColor="text1"/>
+        <w:insideV w:val="single" w:sz="4" w:space="0" w:color="000000" w:themeColor="text1"/>
       </w:tblBorders>
-      <w:tblCellMar>
-        <w:top w:w="0" w:type="dxa"/>
-        <w:left w:w="108" w:type="dxa"/>
-        <w:bottom w:w="0" w:type="dxa"/>
-        <w:right w:w="108" w:type="dxa"/>
-      </w:tblCellMar>
     </w:tblPr>
   </w:style>
 </w:styles>

</xml_diff>